<commit_message>
small fix on 2025-07-04
</commit_message>
<xml_diff>
--- a/docs/01_codici.docx
+++ b/docs/01_codici.docx
@@ -15,7 +15,7 @@
         <w:pStyle w:val="Date"/>
       </w:pPr>
       <w:r>
-        <w:t xml:space="preserve">03-luglio-2025 ultimo aggiornamento</w:t>
+        <w:t xml:space="preserve">04-luglio-2025 ultimo aggiornamento</w:t>
       </w:r>
     </w:p>
     <w:sdt>
@@ -5208,113 +5208,113 @@
                 <w:szCs w:val="18"/>
                 <w:color w:val="000000"/>
               </w:rPr>
-              <w:t xml:space="preserve">01</w:t>
-            </w:r>
-          </w:p>
-        </w:tc>
-        <w:tc>
-          <w:tcPr>
-            <w:tcBorders>
-              <w:bottom w:val="single" w:sz="4" w:space="0" w:color="A6A6A6"/>
-              <w:top w:val="single" w:sz="4" w:space="0" w:color="A6A6A6"/>
-              <w:left w:val="single" w:sz="4" w:space="0" w:color="A6A6A6"/>
-              <w:right w:val="single" w:sz="4" w:space="0" w:color="A6A6A6"/>
-            </w:tcBorders>
-            <w:shd w:val="clear" w:color="auto" w:fill="F2F2F2"/>
-            <w:tcMar>
-              <w:top w:w="0" w:type="dxa"/>
-              <w:bottom w:w="0" w:type="dxa"/>
-              <w:left w:w="0" w:type="dxa"/>
-              <w:right w:w="0" w:type="dxa"/>
-            </w:tcMar>
-            <w:vAlign w:val="center"/>
-          </w:tcPr>
-          <w:p>
-            <w:pPr>
-              <w:pStyle w:val="Normal"/>
-              <w:jc w:val="left"/>
-              <w:pBdr>
-                <w:bottom w:val="none" w:sz="0" w:space="0" w:color="000000"/>
-                <w:top w:val="none" w:sz="0" w:space="0" w:color="000000"/>
-                <w:left w:val="none" w:sz="0" w:space="0" w:color="000000"/>
-                <w:right w:val="none" w:sz="0" w:space="0" w:color="000000"/>
-              </w:pBdr>
-              <w:spacing w:after="20" w:before="20" w:line="240"/>
-              <w:ind w:left="30" w:right="20" w:firstLine="0" w:firstLineChars="0"/>
-              <w:rPr>
-                <w:rFonts w:ascii="Open Sans" w:hAnsi="Helvetica" w:eastAsia="Helvetica" w:cs="Open Sans"/>
-                <w:i w:val="false"/>
-                <w:b w:val="false"/>
-                <w:u w:val="none"/>
-                <w:sz w:val="18"/>
-                <w:szCs w:val="18"/>
-                <w:color w:val="000000"/>
-              </w:rPr>
-            </w:pPr>
-            <w:r xmlns:w="http://schemas.openxmlformats.org/wordprocessingml/2006/main" xmlns:wp="http://schemas.openxmlformats.org/drawingml/2006/wordprocessingDrawing" xmlns:r="http://schemas.openxmlformats.org/officeDocument/2006/relationships" xmlns:w14="http://schemas.microsoft.com/office/word/2010/wordml">
-              <w:rPr>
-                <w:rFonts w:ascii="Open Sans" w:hAnsi="Helvetica" w:eastAsia="Helvetica" w:cs="Open Sans"/>
-                <w:i w:val="false"/>
-                <w:b w:val="false"/>
-                <w:u w:val="none"/>
-                <w:sz w:val="18"/>
-                <w:szCs w:val="18"/>
-                <w:color w:val="000000"/>
-              </w:rPr>
-              <w:t xml:space="preserve">01</w:t>
-            </w:r>
-          </w:p>
-        </w:tc>
-        <w:tc>
-          <w:tcPr>
-            <w:tcBorders>
-              <w:bottom w:val="single" w:sz="4" w:space="0" w:color="A6A6A6"/>
-              <w:top w:val="single" w:sz="4" w:space="0" w:color="A6A6A6"/>
-              <w:left w:val="single" w:sz="4" w:space="0" w:color="A6A6A6"/>
-              <w:right w:val="single" w:sz="4" w:space="0" w:color="A6A6A6"/>
-            </w:tcBorders>
-            <w:shd w:val="clear" w:color="auto" w:fill="F2F2F2"/>
-            <w:tcMar>
-              <w:top w:w="0" w:type="dxa"/>
-              <w:bottom w:w="0" w:type="dxa"/>
-              <w:left w:w="0" w:type="dxa"/>
-              <w:right w:w="0" w:type="dxa"/>
-            </w:tcMar>
-            <w:vAlign w:val="center"/>
-          </w:tcPr>
-          <w:p>
-            <w:pPr>
-              <w:pStyle w:val="Normal"/>
-              <w:jc w:val="left"/>
-              <w:pBdr>
-                <w:bottom w:val="none" w:sz="0" w:space="0" w:color="000000"/>
-                <w:top w:val="none" w:sz="0" w:space="0" w:color="000000"/>
-                <w:left w:val="none" w:sz="0" w:space="0" w:color="000000"/>
-                <w:right w:val="none" w:sz="0" w:space="0" w:color="000000"/>
-              </w:pBdr>
-              <w:spacing w:after="20" w:before="20" w:line="240"/>
-              <w:ind w:left="30" w:right="20" w:firstLine="0" w:firstLineChars="0"/>
-              <w:rPr>
-                <w:rFonts w:ascii="Open Sans" w:hAnsi="Helvetica" w:eastAsia="Helvetica" w:cs="Open Sans"/>
-                <w:i w:val="false"/>
-                <w:b w:val="false"/>
-                <w:u w:val="none"/>
-                <w:sz w:val="18"/>
-                <w:szCs w:val="18"/>
-                <w:color w:val="000000"/>
-              </w:rPr>
-            </w:pPr>
-            <w:r xmlns:w="http://schemas.openxmlformats.org/wordprocessingml/2006/main" xmlns:wp="http://schemas.openxmlformats.org/drawingml/2006/wordprocessingDrawing" xmlns:r="http://schemas.openxmlformats.org/officeDocument/2006/relationships" xmlns:w14="http://schemas.microsoft.com/office/word/2010/wordml">
-              <w:rPr>
-                <w:rFonts w:ascii="Open Sans" w:hAnsi="Helvetica" w:eastAsia="Helvetica" w:cs="Open Sans"/>
-                <w:i w:val="false"/>
-                <w:b w:val="false"/>
-                <w:u w:val="none"/>
-                <w:sz w:val="18"/>
-                <w:szCs w:val="18"/>
-                <w:color w:val="000000"/>
-              </w:rPr>
-              <w:t xml:space="preserve">03</w:t>
+              <w:t xml:space="preserve">04</w:t>
+            </w:r>
+          </w:p>
+        </w:tc>
+        <w:tc>
+          <w:tcPr>
+            <w:tcBorders>
+              <w:bottom w:val="single" w:sz="4" w:space="0" w:color="A6A6A6"/>
+              <w:top w:val="single" w:sz="4" w:space="0" w:color="A6A6A6"/>
+              <w:left w:val="single" w:sz="4" w:space="0" w:color="A6A6A6"/>
+              <w:right w:val="single" w:sz="4" w:space="0" w:color="A6A6A6"/>
+            </w:tcBorders>
+            <w:shd w:val="clear" w:color="auto" w:fill="F2F2F2"/>
+            <w:tcMar>
+              <w:top w:w="0" w:type="dxa"/>
+              <w:bottom w:w="0" w:type="dxa"/>
+              <w:left w:w="0" w:type="dxa"/>
+              <w:right w:w="0" w:type="dxa"/>
+            </w:tcMar>
+            <w:vAlign w:val="center"/>
+          </w:tcPr>
+          <w:p>
+            <w:pPr>
+              <w:pStyle w:val="Normal"/>
+              <w:jc w:val="left"/>
+              <w:pBdr>
+                <w:bottom w:val="none" w:sz="0" w:space="0" w:color="000000"/>
+                <w:top w:val="none" w:sz="0" w:space="0" w:color="000000"/>
+                <w:left w:val="none" w:sz="0" w:space="0" w:color="000000"/>
+                <w:right w:val="none" w:sz="0" w:space="0" w:color="000000"/>
+              </w:pBdr>
+              <w:spacing w:after="20" w:before="20" w:line="240"/>
+              <w:ind w:left="30" w:right="20" w:firstLine="0" w:firstLineChars="0"/>
+              <w:rPr>
+                <w:rFonts w:ascii="Open Sans" w:hAnsi="Helvetica" w:eastAsia="Helvetica" w:cs="Open Sans"/>
+                <w:i w:val="false"/>
+                <w:b w:val="false"/>
+                <w:u w:val="none"/>
+                <w:sz w:val="18"/>
+                <w:szCs w:val="18"/>
+                <w:color w:val="000000"/>
+              </w:rPr>
+            </w:pPr>
+            <w:r xmlns:w="http://schemas.openxmlformats.org/wordprocessingml/2006/main" xmlns:wp="http://schemas.openxmlformats.org/drawingml/2006/wordprocessingDrawing" xmlns:r="http://schemas.openxmlformats.org/officeDocument/2006/relationships" xmlns:w14="http://schemas.microsoft.com/office/word/2010/wordml">
+              <w:rPr>
+                <w:rFonts w:ascii="Open Sans" w:hAnsi="Helvetica" w:eastAsia="Helvetica" w:cs="Open Sans"/>
+                <w:i w:val="false"/>
+                <w:b w:val="false"/>
+                <w:u w:val="none"/>
+                <w:sz w:val="18"/>
+                <w:szCs w:val="18"/>
+                <w:color w:val="000000"/>
+              </w:rPr>
+              <w:t xml:space="preserve">02</w:t>
+            </w:r>
+          </w:p>
+        </w:tc>
+        <w:tc>
+          <w:tcPr>
+            <w:tcBorders>
+              <w:bottom w:val="single" w:sz="4" w:space="0" w:color="A6A6A6"/>
+              <w:top w:val="single" w:sz="4" w:space="0" w:color="A6A6A6"/>
+              <w:left w:val="single" w:sz="4" w:space="0" w:color="A6A6A6"/>
+              <w:right w:val="single" w:sz="4" w:space="0" w:color="A6A6A6"/>
+            </w:tcBorders>
+            <w:shd w:val="clear" w:color="auto" w:fill="F2F2F2"/>
+            <w:tcMar>
+              <w:top w:w="0" w:type="dxa"/>
+              <w:bottom w:w="0" w:type="dxa"/>
+              <w:left w:w="0" w:type="dxa"/>
+              <w:right w:w="0" w:type="dxa"/>
+            </w:tcMar>
+            <w:vAlign w:val="center"/>
+          </w:tcPr>
+          <w:p>
+            <w:pPr>
+              <w:pStyle w:val="Normal"/>
+              <w:jc w:val="left"/>
+              <w:pBdr>
+                <w:bottom w:val="none" w:sz="0" w:space="0" w:color="000000"/>
+                <w:top w:val="none" w:sz="0" w:space="0" w:color="000000"/>
+                <w:left w:val="none" w:sz="0" w:space="0" w:color="000000"/>
+                <w:right w:val="none" w:sz="0" w:space="0" w:color="000000"/>
+              </w:pBdr>
+              <w:spacing w:after="20" w:before="20" w:line="240"/>
+              <w:ind w:left="30" w:right="20" w:firstLine="0" w:firstLineChars="0"/>
+              <w:rPr>
+                <w:rFonts w:ascii="Open Sans" w:hAnsi="Helvetica" w:eastAsia="Helvetica" w:cs="Open Sans"/>
+                <w:i w:val="false"/>
+                <w:b w:val="false"/>
+                <w:u w:val="none"/>
+                <w:sz w:val="18"/>
+                <w:szCs w:val="18"/>
+                <w:color w:val="000000"/>
+              </w:rPr>
+            </w:pPr>
+            <w:r xmlns:w="http://schemas.openxmlformats.org/wordprocessingml/2006/main" xmlns:wp="http://schemas.openxmlformats.org/drawingml/2006/wordprocessingDrawing" xmlns:r="http://schemas.openxmlformats.org/officeDocument/2006/relationships" xmlns:w14="http://schemas.microsoft.com/office/word/2010/wordml">
+              <w:rPr>
+                <w:rFonts w:ascii="Open Sans" w:hAnsi="Helvetica" w:eastAsia="Helvetica" w:cs="Open Sans"/>
+                <w:i w:val="false"/>
+                <w:b w:val="false"/>
+                <w:u w:val="none"/>
+                <w:sz w:val="18"/>
+                <w:szCs w:val="18"/>
+                <w:color w:val="000000"/>
+              </w:rPr>
+              <w:t xml:space="preserve">05</w:t>
             </w:r>
           </w:p>
         </w:tc>
@@ -5367,166 +5367,166 @@
                 <w:szCs w:val="18"/>
                 <w:color w:val="000000"/>
               </w:rPr>
-              <w:t xml:space="preserve">01_01_03</w:t>
-            </w:r>
-          </w:p>
-        </w:tc>
-        <w:tc>
-          <w:tcPr>
-            <w:tcBorders>
-              <w:bottom w:val="single" w:sz="4" w:space="0" w:color="A6A6A6"/>
-              <w:top w:val="single" w:sz="4" w:space="0" w:color="A6A6A6"/>
-              <w:left w:val="single" w:sz="4" w:space="0" w:color="A6A6A6"/>
-              <w:right w:val="single" w:sz="4" w:space="0" w:color="A6A6A6"/>
-            </w:tcBorders>
-            <w:shd w:val="clear" w:color="auto" w:fill="F2F2F2"/>
-            <w:tcMar>
-              <w:top w:w="0" w:type="dxa"/>
-              <w:bottom w:w="0" w:type="dxa"/>
-              <w:left w:w="0" w:type="dxa"/>
-              <w:right w:w="0" w:type="dxa"/>
-            </w:tcMar>
-            <w:vAlign w:val="center"/>
-          </w:tcPr>
-          <w:p>
-            <w:pPr>
-              <w:pStyle w:val="Normal"/>
-              <w:jc w:val="left"/>
-              <w:pBdr>
-                <w:bottom w:val="none" w:sz="0" w:space="0" w:color="000000"/>
-                <w:top w:val="none" w:sz="0" w:space="0" w:color="000000"/>
-                <w:left w:val="none" w:sz="0" w:space="0" w:color="000000"/>
-                <w:right w:val="none" w:sz="0" w:space="0" w:color="000000"/>
-              </w:pBdr>
-              <w:spacing w:after="20" w:before="20" w:line="240"/>
-              <w:ind w:left="30" w:right="20" w:firstLine="0" w:firstLineChars="0"/>
-              <w:rPr>
-                <w:rFonts w:ascii="Open Sans" w:hAnsi="Helvetica" w:eastAsia="Helvetica" w:cs="Open Sans"/>
-                <w:i w:val="false"/>
-                <w:b w:val="false"/>
-                <w:u w:val="none"/>
-                <w:sz w:val="18"/>
-                <w:szCs w:val="18"/>
-                <w:color w:val="000000"/>
-              </w:rPr>
-            </w:pPr>
-            <w:r xmlns:w="http://schemas.openxmlformats.org/wordprocessingml/2006/main" xmlns:wp="http://schemas.openxmlformats.org/drawingml/2006/wordprocessingDrawing" xmlns:r="http://schemas.openxmlformats.org/officeDocument/2006/relationships" xmlns:w14="http://schemas.microsoft.com/office/word/2010/wordml">
-              <w:rPr>
-                <w:rFonts w:ascii="Open Sans" w:hAnsi="Helvetica" w:eastAsia="Helvetica" w:cs="Open Sans"/>
-                <w:i w:val="false"/>
-                <w:b w:val="false"/>
-                <w:u w:val="none"/>
-                <w:sz w:val="18"/>
-                <w:szCs w:val="18"/>
-                <w:color w:val="000000"/>
-              </w:rPr>
-              <w:t xml:space="preserve">REDDITI DA LAVORO DIPENDENTE</w:t>
-            </w:r>
-          </w:p>
-        </w:tc>
-        <w:tc>
-          <w:tcPr>
-            <w:tcBorders>
-              <w:bottom w:val="single" w:sz="4" w:space="0" w:color="A6A6A6"/>
-              <w:top w:val="single" w:sz="4" w:space="0" w:color="A6A6A6"/>
-              <w:left w:val="single" w:sz="4" w:space="0" w:color="A6A6A6"/>
-              <w:right w:val="single" w:sz="4" w:space="0" w:color="A6A6A6"/>
-            </w:tcBorders>
-            <w:shd w:val="clear" w:color="auto" w:fill="F2F2F2"/>
-            <w:tcMar>
-              <w:top w:w="0" w:type="dxa"/>
-              <w:bottom w:w="0" w:type="dxa"/>
-              <w:left w:w="0" w:type="dxa"/>
-              <w:right w:w="0" w:type="dxa"/>
-            </w:tcMar>
-            <w:vAlign w:val="center"/>
-          </w:tcPr>
-          <w:p>
-            <w:pPr>
-              <w:pStyle w:val="Normal"/>
-              <w:jc w:val="left"/>
-              <w:pBdr>
-                <w:bottom w:val="none" w:sz="0" w:space="0" w:color="000000"/>
-                <w:top w:val="none" w:sz="0" w:space="0" w:color="000000"/>
-                <w:left w:val="none" w:sz="0" w:space="0" w:color="000000"/>
-                <w:right w:val="none" w:sz="0" w:space="0" w:color="000000"/>
-              </w:pBdr>
-              <w:spacing w:after="20" w:before="20" w:line="240"/>
-              <w:ind w:left="30" w:right="20" w:firstLine="0" w:firstLineChars="0"/>
-              <w:rPr>
-                <w:rFonts w:ascii="Open Sans" w:hAnsi="Helvetica" w:eastAsia="Helvetica" w:cs="Open Sans"/>
-                <w:i w:val="false"/>
-                <w:b w:val="false"/>
-                <w:u w:val="none"/>
-                <w:sz w:val="18"/>
-                <w:szCs w:val="18"/>
-                <w:color w:val="000000"/>
-              </w:rPr>
-            </w:pPr>
-            <w:r xmlns:w="http://schemas.openxmlformats.org/wordprocessingml/2006/main" xmlns:wp="http://schemas.openxmlformats.org/drawingml/2006/wordprocessingDrawing" xmlns:r="http://schemas.openxmlformats.org/officeDocument/2006/relationships" xmlns:w14="http://schemas.microsoft.com/office/word/2010/wordml">
-              <w:rPr>
-                <w:rFonts w:ascii="Open Sans" w:hAnsi="Helvetica" w:eastAsia="Helvetica" w:cs="Open Sans"/>
-                <w:i w:val="false"/>
-                <w:b w:val="false"/>
-                <w:u w:val="none"/>
-                <w:sz w:val="18"/>
-                <w:szCs w:val="18"/>
-                <w:color w:val="000000"/>
-              </w:rPr>
-              <w:t xml:space="preserve">RETRIBUZIONI LORDE IN DENARO</w:t>
-            </w:r>
-          </w:p>
-        </w:tc>
-        <w:tc>
-          <w:tcPr>
-            <w:tcBorders>
-              <w:bottom w:val="single" w:sz="4" w:space="0" w:color="A6A6A6"/>
-              <w:top w:val="single" w:sz="4" w:space="0" w:color="A6A6A6"/>
-              <w:left w:val="single" w:sz="4" w:space="0" w:color="A6A6A6"/>
-              <w:right w:val="single" w:sz="4" w:space="0" w:color="A6A6A6"/>
-            </w:tcBorders>
-            <w:shd w:val="clear" w:color="auto" w:fill="F2F2F2"/>
-            <w:tcMar>
-              <w:top w:w="0" w:type="dxa"/>
-              <w:bottom w:w="0" w:type="dxa"/>
-              <w:left w:w="0" w:type="dxa"/>
-              <w:right w:w="0" w:type="dxa"/>
-            </w:tcMar>
-            <w:vAlign w:val="center"/>
-          </w:tcPr>
-          <w:p>
-            <w:pPr>
-              <w:pStyle w:val="Normal"/>
-              <w:jc w:val="left"/>
-              <w:pBdr>
-                <w:bottom w:val="none" w:sz="0" w:space="0" w:color="000000"/>
-                <w:top w:val="none" w:sz="0" w:space="0" w:color="000000"/>
-                <w:left w:val="none" w:sz="0" w:space="0" w:color="000000"/>
-                <w:right w:val="none" w:sz="0" w:space="0" w:color="000000"/>
-              </w:pBdr>
-              <w:spacing w:after="20" w:before="20" w:line="240"/>
-              <w:ind w:left="30" w:right="20" w:firstLine="0" w:firstLineChars="0"/>
-              <w:rPr>
-                <w:rFonts w:ascii="Open Sans" w:hAnsi="Helvetica" w:eastAsia="Helvetica" w:cs="Open Sans"/>
-                <w:i w:val="false"/>
-                <w:b w:val="false"/>
-                <w:u w:val="none"/>
-                <w:sz w:val="18"/>
-                <w:szCs w:val="18"/>
-                <w:color w:val="000000"/>
-              </w:rPr>
-            </w:pPr>
-            <w:r xmlns:w="http://schemas.openxmlformats.org/wordprocessingml/2006/main" xmlns:wp="http://schemas.openxmlformats.org/drawingml/2006/wordprocessingDrawing" xmlns:r="http://schemas.openxmlformats.org/officeDocument/2006/relationships" xmlns:w14="http://schemas.microsoft.com/office/word/2010/wordml">
-              <w:rPr>
-                <w:rFonts w:ascii="Open Sans" w:hAnsi="Helvetica" w:eastAsia="Helvetica" w:cs="Open Sans"/>
-                <w:i w:val="false"/>
-                <w:b w:val="false"/>
-                <w:u w:val="none"/>
-                <w:sz w:val="18"/>
-                <w:szCs w:val="18"/>
-                <w:color w:val="000000"/>
-              </w:rPr>
-              <w:t xml:space="preserve">FONDO UNICO AMMINISTRAZIONE</w:t>
+              <w:t xml:space="preserve">04_02_05</w:t>
+            </w:r>
+          </w:p>
+        </w:tc>
+        <w:tc>
+          <w:tcPr>
+            <w:tcBorders>
+              <w:bottom w:val="single" w:sz="4" w:space="0" w:color="A6A6A6"/>
+              <w:top w:val="single" w:sz="4" w:space="0" w:color="A6A6A6"/>
+              <w:left w:val="single" w:sz="4" w:space="0" w:color="A6A6A6"/>
+              <w:right w:val="single" w:sz="4" w:space="0" w:color="A6A6A6"/>
+            </w:tcBorders>
+            <w:shd w:val="clear" w:color="auto" w:fill="F2F2F2"/>
+            <w:tcMar>
+              <w:top w:w="0" w:type="dxa"/>
+              <w:bottom w:w="0" w:type="dxa"/>
+              <w:left w:w="0" w:type="dxa"/>
+              <w:right w:w="0" w:type="dxa"/>
+            </w:tcMar>
+            <w:vAlign w:val="center"/>
+          </w:tcPr>
+          <w:p>
+            <w:pPr>
+              <w:pStyle w:val="Normal"/>
+              <w:jc w:val="left"/>
+              <w:pBdr>
+                <w:bottom w:val="none" w:sz="0" w:space="0" w:color="000000"/>
+                <w:top w:val="none" w:sz="0" w:space="0" w:color="000000"/>
+                <w:left w:val="none" w:sz="0" w:space="0" w:color="000000"/>
+                <w:right w:val="none" w:sz="0" w:space="0" w:color="000000"/>
+              </w:pBdr>
+              <w:spacing w:after="20" w:before="20" w:line="240"/>
+              <w:ind w:left="30" w:right="20" w:firstLine="0" w:firstLineChars="0"/>
+              <w:rPr>
+                <w:rFonts w:ascii="Open Sans" w:hAnsi="Helvetica" w:eastAsia="Helvetica" w:cs="Open Sans"/>
+                <w:i w:val="false"/>
+                <w:b w:val="false"/>
+                <w:u w:val="none"/>
+                <w:sz w:val="18"/>
+                <w:szCs w:val="18"/>
+                <w:color w:val="000000"/>
+              </w:rPr>
+            </w:pPr>
+            <w:r xmlns:w="http://schemas.openxmlformats.org/wordprocessingml/2006/main" xmlns:wp="http://schemas.openxmlformats.org/drawingml/2006/wordprocessingDrawing" xmlns:r="http://schemas.openxmlformats.org/officeDocument/2006/relationships" xmlns:w14="http://schemas.microsoft.com/office/word/2010/wordml">
+              <w:rPr>
+                <w:rFonts w:ascii="Open Sans" w:hAnsi="Helvetica" w:eastAsia="Helvetica" w:cs="Open Sans"/>
+                <w:i w:val="false"/>
+                <w:b w:val="false"/>
+                <w:u w:val="none"/>
+                <w:sz w:val="18"/>
+                <w:szCs w:val="18"/>
+                <w:color w:val="000000"/>
+              </w:rPr>
+              <w:t xml:space="preserve">TRASFERIMENTI CORRENTI AD AMMINISTRAZIONI PUBBLICHE</w:t>
+            </w:r>
+          </w:p>
+        </w:tc>
+        <w:tc>
+          <w:tcPr>
+            <w:tcBorders>
+              <w:bottom w:val="single" w:sz="4" w:space="0" w:color="A6A6A6"/>
+              <w:top w:val="single" w:sz="4" w:space="0" w:color="A6A6A6"/>
+              <w:left w:val="single" w:sz="4" w:space="0" w:color="A6A6A6"/>
+              <w:right w:val="single" w:sz="4" w:space="0" w:color="A6A6A6"/>
+            </w:tcBorders>
+            <w:shd w:val="clear" w:color="auto" w:fill="F2F2F2"/>
+            <w:tcMar>
+              <w:top w:w="0" w:type="dxa"/>
+              <w:bottom w:w="0" w:type="dxa"/>
+              <w:left w:w="0" w:type="dxa"/>
+              <w:right w:w="0" w:type="dxa"/>
+            </w:tcMar>
+            <w:vAlign w:val="center"/>
+          </w:tcPr>
+          <w:p>
+            <w:pPr>
+              <w:pStyle w:val="Normal"/>
+              <w:jc w:val="left"/>
+              <w:pBdr>
+                <w:bottom w:val="none" w:sz="0" w:space="0" w:color="000000"/>
+                <w:top w:val="none" w:sz="0" w:space="0" w:color="000000"/>
+                <w:left w:val="none" w:sz="0" w:space="0" w:color="000000"/>
+                <w:right w:val="none" w:sz="0" w:space="0" w:color="000000"/>
+              </w:pBdr>
+              <w:spacing w:after="20" w:before="20" w:line="240"/>
+              <w:ind w:left="30" w:right="20" w:firstLine="0" w:firstLineChars="0"/>
+              <w:rPr>
+                <w:rFonts w:ascii="Open Sans" w:hAnsi="Helvetica" w:eastAsia="Helvetica" w:cs="Open Sans"/>
+                <w:i w:val="false"/>
+                <w:b w:val="false"/>
+                <w:u w:val="none"/>
+                <w:sz w:val="18"/>
+                <w:szCs w:val="18"/>
+                <w:color w:val="000000"/>
+              </w:rPr>
+            </w:pPr>
+            <w:r xmlns:w="http://schemas.openxmlformats.org/wordprocessingml/2006/main" xmlns:wp="http://schemas.openxmlformats.org/drawingml/2006/wordprocessingDrawing" xmlns:r="http://schemas.openxmlformats.org/officeDocument/2006/relationships" xmlns:w14="http://schemas.microsoft.com/office/word/2010/wordml">
+              <w:rPr>
+                <w:rFonts w:ascii="Open Sans" w:hAnsi="Helvetica" w:eastAsia="Helvetica" w:cs="Open Sans"/>
+                <w:i w:val="false"/>
+                <w:b w:val="false"/>
+                <w:u w:val="none"/>
+                <w:sz w:val="18"/>
+                <w:szCs w:val="18"/>
+                <w:color w:val="000000"/>
+              </w:rPr>
+              <w:t xml:space="preserve">AMMINISTRAZIONI LOCALI</w:t>
+            </w:r>
+          </w:p>
+        </w:tc>
+        <w:tc>
+          <w:tcPr>
+            <w:tcBorders>
+              <w:bottom w:val="single" w:sz="4" w:space="0" w:color="A6A6A6"/>
+              <w:top w:val="single" w:sz="4" w:space="0" w:color="A6A6A6"/>
+              <w:left w:val="single" w:sz="4" w:space="0" w:color="A6A6A6"/>
+              <w:right w:val="single" w:sz="4" w:space="0" w:color="A6A6A6"/>
+            </w:tcBorders>
+            <w:shd w:val="clear" w:color="auto" w:fill="F2F2F2"/>
+            <w:tcMar>
+              <w:top w:w="0" w:type="dxa"/>
+              <w:bottom w:w="0" w:type="dxa"/>
+              <w:left w:w="0" w:type="dxa"/>
+              <w:right w:w="0" w:type="dxa"/>
+            </w:tcMar>
+            <w:vAlign w:val="center"/>
+          </w:tcPr>
+          <w:p>
+            <w:pPr>
+              <w:pStyle w:val="Normal"/>
+              <w:jc w:val="left"/>
+              <w:pBdr>
+                <w:bottom w:val="none" w:sz="0" w:space="0" w:color="000000"/>
+                <w:top w:val="none" w:sz="0" w:space="0" w:color="000000"/>
+                <w:left w:val="none" w:sz="0" w:space="0" w:color="000000"/>
+                <w:right w:val="none" w:sz="0" w:space="0" w:color="000000"/>
+              </w:pBdr>
+              <w:spacing w:after="20" w:before="20" w:line="240"/>
+              <w:ind w:left="30" w:right="20" w:firstLine="0" w:firstLineChars="0"/>
+              <w:rPr>
+                <w:rFonts w:ascii="Open Sans" w:hAnsi="Helvetica" w:eastAsia="Helvetica" w:cs="Open Sans"/>
+                <w:i w:val="false"/>
+                <w:b w:val="false"/>
+                <w:u w:val="none"/>
+                <w:sz w:val="18"/>
+                <w:szCs w:val="18"/>
+                <w:color w:val="000000"/>
+              </w:rPr>
+            </w:pPr>
+            <w:r xmlns:w="http://schemas.openxmlformats.org/wordprocessingml/2006/main" xmlns:wp="http://schemas.openxmlformats.org/drawingml/2006/wordprocessingDrawing" xmlns:r="http://schemas.openxmlformats.org/officeDocument/2006/relationships" xmlns:w14="http://schemas.microsoft.com/office/word/2010/wordml">
+              <w:rPr>
+                <w:rFonts w:ascii="Open Sans" w:hAnsi="Helvetica" w:eastAsia="Helvetica" w:cs="Open Sans"/>
+                <w:i w:val="false"/>
+                <w:b w:val="false"/>
+                <w:u w:val="none"/>
+                <w:sz w:val="18"/>
+                <w:szCs w:val="18"/>
+                <w:color w:val="000000"/>
+              </w:rPr>
+              <w:t xml:space="preserve">ENTI LOCALI PRODUTTORI DI SERVIZI ASSISTENZIALI RICREATIVI E CULTURALI</w:t>
             </w:r>
           </w:p>
         </w:tc>
@@ -5579,7 +5579,7 @@
                 <w:szCs w:val="18"/>
                 <w:color w:val="000000"/>
               </w:rPr>
-              <w:t xml:space="preserve">REDDITI DA LAVORO DIPENDENTE | RETRIBUZIONI LORDE IN DENARO | FONDO UNICO AMMINISTRAZIONE</w:t>
+              <w:t xml:space="preserve">TRASFERIMENTI CORRENTI AD AMMINISTRAZIONI PUBBLICHE | AMMINISTRAZIONI LOCALI | ENTI LOCALI PRODUTTORI DI SERVIZI ASSISTENZIALI RICREATIVI E CULTURALI</w:t>
             </w:r>
           </w:p>
         </w:tc>
@@ -5632,7 +5632,7 @@
                 <w:szCs w:val="18"/>
                 <w:color w:val="000000"/>
               </w:rPr>
-              <w:t xml:space="preserve">1,432.5</w:t>
+              <w:t xml:space="preserve">8,014,157,444.56</w:t>
             </w:r>
           </w:p>
         </w:tc>
@@ -5691,113 +5691,113 @@
                 <w:szCs w:val="18"/>
                 <w:color w:val="000000"/>
               </w:rPr>
-              <w:t xml:space="preserve">26</w:t>
-            </w:r>
-          </w:p>
-        </w:tc>
-        <w:tc>
-          <w:tcPr>
-            <w:tcBorders>
-              <w:bottom w:val="single" w:sz="4" w:space="0" w:color="A6A6A6"/>
-              <w:top w:val="single" w:sz="4" w:space="0" w:color="A6A6A6"/>
-              <w:left w:val="single" w:sz="4" w:space="0" w:color="A6A6A6"/>
-              <w:right w:val="single" w:sz="4" w:space="0" w:color="A6A6A6"/>
-            </w:tcBorders>
-            <w:shd w:val="clear" w:color="auto" w:fill="F2F2F2"/>
-            <w:tcMar>
-              <w:top w:w="0" w:type="dxa"/>
-              <w:bottom w:w="0" w:type="dxa"/>
-              <w:left w:w="0" w:type="dxa"/>
-              <w:right w:w="0" w:type="dxa"/>
-            </w:tcMar>
-            <w:vAlign w:val="center"/>
-          </w:tcPr>
-          <w:p>
-            <w:pPr>
-              <w:pStyle w:val="Normal"/>
-              <w:jc w:val="left"/>
-              <w:pBdr>
-                <w:bottom w:val="none" w:sz="0" w:space="0" w:color="000000"/>
-                <w:top w:val="none" w:sz="0" w:space="0" w:color="000000"/>
-                <w:left w:val="none" w:sz="0" w:space="0" w:color="000000"/>
-                <w:right w:val="none" w:sz="0" w:space="0" w:color="000000"/>
-              </w:pBdr>
-              <w:spacing w:after="20" w:before="20" w:line="240"/>
-              <w:ind w:left="30" w:right="20" w:firstLine="0" w:firstLineChars="0"/>
-              <w:rPr>
-                <w:rFonts w:ascii="Open Sans" w:hAnsi="Helvetica" w:eastAsia="Helvetica" w:cs="Open Sans"/>
-                <w:i w:val="false"/>
-                <w:b w:val="false"/>
-                <w:u w:val="none"/>
-                <w:sz w:val="18"/>
-                <w:szCs w:val="18"/>
-                <w:color w:val="000000"/>
-              </w:rPr>
-            </w:pPr>
-            <w:r xmlns:w="http://schemas.openxmlformats.org/wordprocessingml/2006/main" xmlns:wp="http://schemas.openxmlformats.org/drawingml/2006/wordprocessingDrawing" xmlns:r="http://schemas.openxmlformats.org/officeDocument/2006/relationships" xmlns:w14="http://schemas.microsoft.com/office/word/2010/wordml">
-              <w:rPr>
-                <w:rFonts w:ascii="Open Sans" w:hAnsi="Helvetica" w:eastAsia="Helvetica" w:cs="Open Sans"/>
-                <w:i w:val="false"/>
-                <w:b w:val="false"/>
-                <w:u w:val="none"/>
-                <w:sz w:val="18"/>
-                <w:szCs w:val="18"/>
-                <w:color w:val="000000"/>
-              </w:rPr>
-              <w:t xml:space="preserve">04</w:t>
-            </w:r>
-          </w:p>
-        </w:tc>
-        <w:tc>
-          <w:tcPr>
-            <w:tcBorders>
-              <w:bottom w:val="single" w:sz="4" w:space="0" w:color="A6A6A6"/>
-              <w:top w:val="single" w:sz="4" w:space="0" w:color="A6A6A6"/>
-              <w:left w:val="single" w:sz="4" w:space="0" w:color="A6A6A6"/>
-              <w:right w:val="single" w:sz="4" w:space="0" w:color="A6A6A6"/>
-            </w:tcBorders>
-            <w:shd w:val="clear" w:color="auto" w:fill="F2F2F2"/>
-            <w:tcMar>
-              <w:top w:w="0" w:type="dxa"/>
-              <w:bottom w:w="0" w:type="dxa"/>
-              <w:left w:w="0" w:type="dxa"/>
-              <w:right w:w="0" w:type="dxa"/>
-            </w:tcMar>
-            <w:vAlign w:val="center"/>
-          </w:tcPr>
-          <w:p>
-            <w:pPr>
-              <w:pStyle w:val="Normal"/>
-              <w:jc w:val="left"/>
-              <w:pBdr>
-                <w:bottom w:val="none" w:sz="0" w:space="0" w:color="000000"/>
-                <w:top w:val="none" w:sz="0" w:space="0" w:color="000000"/>
-                <w:left w:val="none" w:sz="0" w:space="0" w:color="000000"/>
-                <w:right w:val="none" w:sz="0" w:space="0" w:color="000000"/>
-              </w:pBdr>
-              <w:spacing w:after="20" w:before="20" w:line="240"/>
-              <w:ind w:left="30" w:right="20" w:firstLine="0" w:firstLineChars="0"/>
-              <w:rPr>
-                <w:rFonts w:ascii="Open Sans" w:hAnsi="Helvetica" w:eastAsia="Helvetica" w:cs="Open Sans"/>
-                <w:i w:val="false"/>
-                <w:b w:val="false"/>
-                <w:u w:val="none"/>
-                <w:sz w:val="18"/>
-                <w:szCs w:val="18"/>
-                <w:color w:val="000000"/>
-              </w:rPr>
-            </w:pPr>
-            <w:r xmlns:w="http://schemas.openxmlformats.org/wordprocessingml/2006/main" xmlns:wp="http://schemas.openxmlformats.org/drawingml/2006/wordprocessingDrawing" xmlns:r="http://schemas.openxmlformats.org/officeDocument/2006/relationships" xmlns:w14="http://schemas.microsoft.com/office/word/2010/wordml">
-              <w:rPr>
-                <w:rFonts w:ascii="Open Sans" w:hAnsi="Helvetica" w:eastAsia="Helvetica" w:cs="Open Sans"/>
-                <w:i w:val="false"/>
-                <w:b w:val="false"/>
-                <w:u w:val="none"/>
-                <w:sz w:val="18"/>
-                <w:szCs w:val="18"/>
-                <w:color w:val="000000"/>
-              </w:rPr>
-              <w:t xml:space="preserve">03</w:t>
+              <w:t xml:space="preserve">02</w:t>
+            </w:r>
+          </w:p>
+        </w:tc>
+        <w:tc>
+          <w:tcPr>
+            <w:tcBorders>
+              <w:bottom w:val="single" w:sz="4" w:space="0" w:color="A6A6A6"/>
+              <w:top w:val="single" w:sz="4" w:space="0" w:color="A6A6A6"/>
+              <w:left w:val="single" w:sz="4" w:space="0" w:color="A6A6A6"/>
+              <w:right w:val="single" w:sz="4" w:space="0" w:color="A6A6A6"/>
+            </w:tcBorders>
+            <w:shd w:val="clear" w:color="auto" w:fill="F2F2F2"/>
+            <w:tcMar>
+              <w:top w:w="0" w:type="dxa"/>
+              <w:bottom w:w="0" w:type="dxa"/>
+              <w:left w:w="0" w:type="dxa"/>
+              <w:right w:w="0" w:type="dxa"/>
+            </w:tcMar>
+            <w:vAlign w:val="center"/>
+          </w:tcPr>
+          <w:p>
+            <w:pPr>
+              <w:pStyle w:val="Normal"/>
+              <w:jc w:val="left"/>
+              <w:pBdr>
+                <w:bottom w:val="none" w:sz="0" w:space="0" w:color="000000"/>
+                <w:top w:val="none" w:sz="0" w:space="0" w:color="000000"/>
+                <w:left w:val="none" w:sz="0" w:space="0" w:color="000000"/>
+                <w:right w:val="none" w:sz="0" w:space="0" w:color="000000"/>
+              </w:pBdr>
+              <w:spacing w:after="20" w:before="20" w:line="240"/>
+              <w:ind w:left="30" w:right="20" w:firstLine="0" w:firstLineChars="0"/>
+              <w:rPr>
+                <w:rFonts w:ascii="Open Sans" w:hAnsi="Helvetica" w:eastAsia="Helvetica" w:cs="Open Sans"/>
+                <w:i w:val="false"/>
+                <w:b w:val="false"/>
+                <w:u w:val="none"/>
+                <w:sz w:val="18"/>
+                <w:szCs w:val="18"/>
+                <w:color w:val="000000"/>
+              </w:rPr>
+            </w:pPr>
+            <w:r xmlns:w="http://schemas.openxmlformats.org/wordprocessingml/2006/main" xmlns:wp="http://schemas.openxmlformats.org/drawingml/2006/wordprocessingDrawing" xmlns:r="http://schemas.openxmlformats.org/officeDocument/2006/relationships" xmlns:w14="http://schemas.microsoft.com/office/word/2010/wordml">
+              <w:rPr>
+                <w:rFonts w:ascii="Open Sans" w:hAnsi="Helvetica" w:eastAsia="Helvetica" w:cs="Open Sans"/>
+                <w:i w:val="false"/>
+                <w:b w:val="false"/>
+                <w:u w:val="none"/>
+                <w:sz w:val="18"/>
+                <w:szCs w:val="18"/>
+                <w:color w:val="000000"/>
+              </w:rPr>
+              <w:t xml:space="preserve">02</w:t>
+            </w:r>
+          </w:p>
+        </w:tc>
+        <w:tc>
+          <w:tcPr>
+            <w:tcBorders>
+              <w:bottom w:val="single" w:sz="4" w:space="0" w:color="A6A6A6"/>
+              <w:top w:val="single" w:sz="4" w:space="0" w:color="A6A6A6"/>
+              <w:left w:val="single" w:sz="4" w:space="0" w:color="A6A6A6"/>
+              <w:right w:val="single" w:sz="4" w:space="0" w:color="A6A6A6"/>
+            </w:tcBorders>
+            <w:shd w:val="clear" w:color="auto" w:fill="F2F2F2"/>
+            <w:tcMar>
+              <w:top w:w="0" w:type="dxa"/>
+              <w:bottom w:w="0" w:type="dxa"/>
+              <w:left w:w="0" w:type="dxa"/>
+              <w:right w:w="0" w:type="dxa"/>
+            </w:tcMar>
+            <w:vAlign w:val="center"/>
+          </w:tcPr>
+          <w:p>
+            <w:pPr>
+              <w:pStyle w:val="Normal"/>
+              <w:jc w:val="left"/>
+              <w:pBdr>
+                <w:bottom w:val="none" w:sz="0" w:space="0" w:color="000000"/>
+                <w:top w:val="none" w:sz="0" w:space="0" w:color="000000"/>
+                <w:left w:val="none" w:sz="0" w:space="0" w:color="000000"/>
+                <w:right w:val="none" w:sz="0" w:space="0" w:color="000000"/>
+              </w:pBdr>
+              <w:spacing w:after="20" w:before="20" w:line="240"/>
+              <w:ind w:left="30" w:right="20" w:firstLine="0" w:firstLineChars="0"/>
+              <w:rPr>
+                <w:rFonts w:ascii="Open Sans" w:hAnsi="Helvetica" w:eastAsia="Helvetica" w:cs="Open Sans"/>
+                <w:i w:val="false"/>
+                <w:b w:val="false"/>
+                <w:u w:val="none"/>
+                <w:sz w:val="18"/>
+                <w:szCs w:val="18"/>
+                <w:color w:val="000000"/>
+              </w:rPr>
+            </w:pPr>
+            <w:r xmlns:w="http://schemas.openxmlformats.org/wordprocessingml/2006/main" xmlns:wp="http://schemas.openxmlformats.org/drawingml/2006/wordprocessingDrawing" xmlns:r="http://schemas.openxmlformats.org/officeDocument/2006/relationships" xmlns:w14="http://schemas.microsoft.com/office/word/2010/wordml">
+              <w:rPr>
+                <w:rFonts w:ascii="Open Sans" w:hAnsi="Helvetica" w:eastAsia="Helvetica" w:cs="Open Sans"/>
+                <w:i w:val="false"/>
+                <w:b w:val="false"/>
+                <w:u w:val="none"/>
+                <w:sz w:val="18"/>
+                <w:szCs w:val="18"/>
+                <w:color w:val="000000"/>
+              </w:rPr>
+              <w:t xml:space="preserve">10</w:t>
             </w:r>
           </w:p>
         </w:tc>
@@ -5850,166 +5850,166 @@
                 <w:szCs w:val="18"/>
                 <w:color w:val="000000"/>
               </w:rPr>
-              <w:t xml:space="preserve">26_04_03</w:t>
-            </w:r>
-          </w:p>
-        </w:tc>
-        <w:tc>
-          <w:tcPr>
-            <w:tcBorders>
-              <w:bottom w:val="single" w:sz="4" w:space="0" w:color="A6A6A6"/>
-              <w:top w:val="single" w:sz="4" w:space="0" w:color="A6A6A6"/>
-              <w:left w:val="single" w:sz="4" w:space="0" w:color="A6A6A6"/>
-              <w:right w:val="single" w:sz="4" w:space="0" w:color="A6A6A6"/>
-            </w:tcBorders>
-            <w:shd w:val="clear" w:color="auto" w:fill="F2F2F2"/>
-            <w:tcMar>
-              <w:top w:w="0" w:type="dxa"/>
-              <w:bottom w:w="0" w:type="dxa"/>
-              <w:left w:w="0" w:type="dxa"/>
-              <w:right w:w="0" w:type="dxa"/>
-            </w:tcMar>
-            <w:vAlign w:val="center"/>
-          </w:tcPr>
-          <w:p>
-            <w:pPr>
-              <w:pStyle w:val="Normal"/>
-              <w:jc w:val="left"/>
-              <w:pBdr>
-                <w:bottom w:val="none" w:sz="0" w:space="0" w:color="000000"/>
-                <w:top w:val="none" w:sz="0" w:space="0" w:color="000000"/>
-                <w:left w:val="none" w:sz="0" w:space="0" w:color="000000"/>
-                <w:right w:val="none" w:sz="0" w:space="0" w:color="000000"/>
-              </w:pBdr>
-              <w:spacing w:after="20" w:before="20" w:line="240"/>
-              <w:ind w:left="30" w:right="20" w:firstLine="0" w:firstLineChars="0"/>
-              <w:rPr>
-                <w:rFonts w:ascii="Open Sans" w:hAnsi="Helvetica" w:eastAsia="Helvetica" w:cs="Open Sans"/>
-                <w:i w:val="false"/>
-                <w:b w:val="false"/>
-                <w:u w:val="none"/>
-                <w:sz w:val="18"/>
-                <w:szCs w:val="18"/>
-                <w:color w:val="000000"/>
-              </w:rPr>
-            </w:pPr>
-            <w:r xmlns:w="http://schemas.openxmlformats.org/wordprocessingml/2006/main" xmlns:wp="http://schemas.openxmlformats.org/drawingml/2006/wordprocessingDrawing" xmlns:r="http://schemas.openxmlformats.org/officeDocument/2006/relationships" xmlns:w14="http://schemas.microsoft.com/office/word/2010/wordml">
-              <w:rPr>
-                <w:rFonts w:ascii="Open Sans" w:hAnsi="Helvetica" w:eastAsia="Helvetica" w:cs="Open Sans"/>
-                <w:i w:val="false"/>
-                <w:b w:val="false"/>
-                <w:u w:val="none"/>
-                <w:sz w:val="18"/>
-                <w:szCs w:val="18"/>
-                <w:color w:val="000000"/>
-              </w:rPr>
-              <w:t xml:space="preserve">ALTRI TRASFERIMENTI IN CONTO CAPITALE</w:t>
-            </w:r>
-          </w:p>
-        </w:tc>
-        <w:tc>
-          <w:tcPr>
-            <w:tcBorders>
-              <w:bottom w:val="single" w:sz="4" w:space="0" w:color="A6A6A6"/>
-              <w:top w:val="single" w:sz="4" w:space="0" w:color="A6A6A6"/>
-              <w:left w:val="single" w:sz="4" w:space="0" w:color="A6A6A6"/>
-              <w:right w:val="single" w:sz="4" w:space="0" w:color="A6A6A6"/>
-            </w:tcBorders>
-            <w:shd w:val="clear" w:color="auto" w:fill="F2F2F2"/>
-            <w:tcMar>
-              <w:top w:w="0" w:type="dxa"/>
-              <w:bottom w:w="0" w:type="dxa"/>
-              <w:left w:w="0" w:type="dxa"/>
-              <w:right w:w="0" w:type="dxa"/>
-            </w:tcMar>
-            <w:vAlign w:val="center"/>
-          </w:tcPr>
-          <w:p>
-            <w:pPr>
-              <w:pStyle w:val="Normal"/>
-              <w:jc w:val="left"/>
-              <w:pBdr>
-                <w:bottom w:val="none" w:sz="0" w:space="0" w:color="000000"/>
-                <w:top w:val="none" w:sz="0" w:space="0" w:color="000000"/>
-                <w:left w:val="none" w:sz="0" w:space="0" w:color="000000"/>
-                <w:right w:val="none" w:sz="0" w:space="0" w:color="000000"/>
-              </w:pBdr>
-              <w:spacing w:after="20" w:before="20" w:line="240"/>
-              <w:ind w:left="30" w:right="20" w:firstLine="0" w:firstLineChars="0"/>
-              <w:rPr>
-                <w:rFonts w:ascii="Open Sans" w:hAnsi="Helvetica" w:eastAsia="Helvetica" w:cs="Open Sans"/>
-                <w:i w:val="false"/>
-                <w:b w:val="false"/>
-                <w:u w:val="none"/>
-                <w:sz w:val="18"/>
-                <w:szCs w:val="18"/>
-                <w:color w:val="000000"/>
-              </w:rPr>
-            </w:pPr>
-            <w:r xmlns:w="http://schemas.openxmlformats.org/wordprocessingml/2006/main" xmlns:wp="http://schemas.openxmlformats.org/drawingml/2006/wordprocessingDrawing" xmlns:r="http://schemas.openxmlformats.org/officeDocument/2006/relationships" xmlns:w14="http://schemas.microsoft.com/office/word/2010/wordml">
-              <w:rPr>
-                <w:rFonts w:ascii="Open Sans" w:hAnsi="Helvetica" w:eastAsia="Helvetica" w:cs="Open Sans"/>
-                <w:i w:val="false"/>
-                <w:b w:val="false"/>
-                <w:u w:val="none"/>
-                <w:sz w:val="18"/>
-                <w:szCs w:val="18"/>
-                <w:color w:val="000000"/>
-              </w:rPr>
-              <w:t xml:space="preserve">ALTRI TRASFERIMENTI</w:t>
-            </w:r>
-          </w:p>
-        </w:tc>
-        <w:tc>
-          <w:tcPr>
-            <w:tcBorders>
-              <w:bottom w:val="single" w:sz="4" w:space="0" w:color="A6A6A6"/>
-              <w:top w:val="single" w:sz="4" w:space="0" w:color="A6A6A6"/>
-              <w:left w:val="single" w:sz="4" w:space="0" w:color="A6A6A6"/>
-              <w:right w:val="single" w:sz="4" w:space="0" w:color="A6A6A6"/>
-            </w:tcBorders>
-            <w:shd w:val="clear" w:color="auto" w:fill="F2F2F2"/>
-            <w:tcMar>
-              <w:top w:w="0" w:type="dxa"/>
-              <w:bottom w:w="0" w:type="dxa"/>
-              <w:left w:w="0" w:type="dxa"/>
-              <w:right w:w="0" w:type="dxa"/>
-            </w:tcMar>
-            <w:vAlign w:val="center"/>
-          </w:tcPr>
-          <w:p>
-            <w:pPr>
-              <w:pStyle w:val="Normal"/>
-              <w:jc w:val="left"/>
-              <w:pBdr>
-                <w:bottom w:val="none" w:sz="0" w:space="0" w:color="000000"/>
-                <w:top w:val="none" w:sz="0" w:space="0" w:color="000000"/>
-                <w:left w:val="none" w:sz="0" w:space="0" w:color="000000"/>
-                <w:right w:val="none" w:sz="0" w:space="0" w:color="000000"/>
-              </w:pBdr>
-              <w:spacing w:after="20" w:before="20" w:line="240"/>
-              <w:ind w:left="30" w:right="20" w:firstLine="0" w:firstLineChars="0"/>
-              <w:rPr>
-                <w:rFonts w:ascii="Open Sans" w:hAnsi="Helvetica" w:eastAsia="Helvetica" w:cs="Open Sans"/>
-                <w:i w:val="false"/>
-                <w:b w:val="false"/>
-                <w:u w:val="none"/>
-                <w:sz w:val="18"/>
-                <w:szCs w:val="18"/>
-                <w:color w:val="000000"/>
-              </w:rPr>
-            </w:pPr>
-            <w:r xmlns:w="http://schemas.openxmlformats.org/wordprocessingml/2006/main" xmlns:wp="http://schemas.openxmlformats.org/drawingml/2006/wordprocessingDrawing" xmlns:r="http://schemas.openxmlformats.org/officeDocument/2006/relationships" xmlns:w14="http://schemas.microsoft.com/office/word/2010/wordml">
-              <w:rPr>
-                <w:rFonts w:ascii="Open Sans" w:hAnsi="Helvetica" w:eastAsia="Helvetica" w:cs="Open Sans"/>
-                <w:i w:val="false"/>
-                <w:b w:val="false"/>
-                <w:u w:val="none"/>
-                <w:sz w:val="18"/>
-                <w:szCs w:val="18"/>
-                <w:color w:val="000000"/>
-              </w:rPr>
-              <w:t xml:space="preserve">SOMME NON ALTROVE CLASSIFICATE</w:t>
+              <w:t xml:space="preserve">02_02_10</w:t>
+            </w:r>
+          </w:p>
+        </w:tc>
+        <w:tc>
+          <w:tcPr>
+            <w:tcBorders>
+              <w:bottom w:val="single" w:sz="4" w:space="0" w:color="A6A6A6"/>
+              <w:top w:val="single" w:sz="4" w:space="0" w:color="A6A6A6"/>
+              <w:left w:val="single" w:sz="4" w:space="0" w:color="A6A6A6"/>
+              <w:right w:val="single" w:sz="4" w:space="0" w:color="A6A6A6"/>
+            </w:tcBorders>
+            <w:shd w:val="clear" w:color="auto" w:fill="F2F2F2"/>
+            <w:tcMar>
+              <w:top w:w="0" w:type="dxa"/>
+              <w:bottom w:w="0" w:type="dxa"/>
+              <w:left w:w="0" w:type="dxa"/>
+              <w:right w:w="0" w:type="dxa"/>
+            </w:tcMar>
+            <w:vAlign w:val="center"/>
+          </w:tcPr>
+          <w:p>
+            <w:pPr>
+              <w:pStyle w:val="Normal"/>
+              <w:jc w:val="left"/>
+              <w:pBdr>
+                <w:bottom w:val="none" w:sz="0" w:space="0" w:color="000000"/>
+                <w:top w:val="none" w:sz="0" w:space="0" w:color="000000"/>
+                <w:left w:val="none" w:sz="0" w:space="0" w:color="000000"/>
+                <w:right w:val="none" w:sz="0" w:space="0" w:color="000000"/>
+              </w:pBdr>
+              <w:spacing w:after="20" w:before="20" w:line="240"/>
+              <w:ind w:left="30" w:right="20" w:firstLine="0" w:firstLineChars="0"/>
+              <w:rPr>
+                <w:rFonts w:ascii="Open Sans" w:hAnsi="Helvetica" w:eastAsia="Helvetica" w:cs="Open Sans"/>
+                <w:i w:val="false"/>
+                <w:b w:val="false"/>
+                <w:u w:val="none"/>
+                <w:sz w:val="18"/>
+                <w:szCs w:val="18"/>
+                <w:color w:val="000000"/>
+              </w:rPr>
+            </w:pPr>
+            <w:r xmlns:w="http://schemas.openxmlformats.org/wordprocessingml/2006/main" xmlns:wp="http://schemas.openxmlformats.org/drawingml/2006/wordprocessingDrawing" xmlns:r="http://schemas.openxmlformats.org/officeDocument/2006/relationships" xmlns:w14="http://schemas.microsoft.com/office/word/2010/wordml">
+              <w:rPr>
+                <w:rFonts w:ascii="Open Sans" w:hAnsi="Helvetica" w:eastAsia="Helvetica" w:cs="Open Sans"/>
+                <w:i w:val="false"/>
+                <w:b w:val="false"/>
+                <w:u w:val="none"/>
+                <w:sz w:val="18"/>
+                <w:szCs w:val="18"/>
+                <w:color w:val="000000"/>
+              </w:rPr>
+              <w:t xml:space="preserve">CONSUMI INTERMEDI</w:t>
+            </w:r>
+          </w:p>
+        </w:tc>
+        <w:tc>
+          <w:tcPr>
+            <w:tcBorders>
+              <w:bottom w:val="single" w:sz="4" w:space="0" w:color="A6A6A6"/>
+              <w:top w:val="single" w:sz="4" w:space="0" w:color="A6A6A6"/>
+              <w:left w:val="single" w:sz="4" w:space="0" w:color="A6A6A6"/>
+              <w:right w:val="single" w:sz="4" w:space="0" w:color="A6A6A6"/>
+            </w:tcBorders>
+            <w:shd w:val="clear" w:color="auto" w:fill="F2F2F2"/>
+            <w:tcMar>
+              <w:top w:w="0" w:type="dxa"/>
+              <w:bottom w:w="0" w:type="dxa"/>
+              <w:left w:w="0" w:type="dxa"/>
+              <w:right w:w="0" w:type="dxa"/>
+            </w:tcMar>
+            <w:vAlign w:val="center"/>
+          </w:tcPr>
+          <w:p>
+            <w:pPr>
+              <w:pStyle w:val="Normal"/>
+              <w:jc w:val="left"/>
+              <w:pBdr>
+                <w:bottom w:val="none" w:sz="0" w:space="0" w:color="000000"/>
+                <w:top w:val="none" w:sz="0" w:space="0" w:color="000000"/>
+                <w:left w:val="none" w:sz="0" w:space="0" w:color="000000"/>
+                <w:right w:val="none" w:sz="0" w:space="0" w:color="000000"/>
+              </w:pBdr>
+              <w:spacing w:after="20" w:before="20" w:line="240"/>
+              <w:ind w:left="30" w:right="20" w:firstLine="0" w:firstLineChars="0"/>
+              <w:rPr>
+                <w:rFonts w:ascii="Open Sans" w:hAnsi="Helvetica" w:eastAsia="Helvetica" w:cs="Open Sans"/>
+                <w:i w:val="false"/>
+                <w:b w:val="false"/>
+                <w:u w:val="none"/>
+                <w:sz w:val="18"/>
+                <w:szCs w:val="18"/>
+                <w:color w:val="000000"/>
+              </w:rPr>
+            </w:pPr>
+            <w:r xmlns:w="http://schemas.openxmlformats.org/wordprocessingml/2006/main" xmlns:wp="http://schemas.openxmlformats.org/drawingml/2006/wordprocessingDrawing" xmlns:r="http://schemas.openxmlformats.org/officeDocument/2006/relationships" xmlns:w14="http://schemas.microsoft.com/office/word/2010/wordml">
+              <w:rPr>
+                <w:rFonts w:ascii="Open Sans" w:hAnsi="Helvetica" w:eastAsia="Helvetica" w:cs="Open Sans"/>
+                <w:i w:val="false"/>
+                <w:b w:val="false"/>
+                <w:u w:val="none"/>
+                <w:sz w:val="18"/>
+                <w:szCs w:val="18"/>
+                <w:color w:val="000000"/>
+              </w:rPr>
+              <w:t xml:space="preserve">ACQUISTO DI SERVIZI EFFETTIVI</w:t>
+            </w:r>
+          </w:p>
+        </w:tc>
+        <w:tc>
+          <w:tcPr>
+            <w:tcBorders>
+              <w:bottom w:val="single" w:sz="4" w:space="0" w:color="A6A6A6"/>
+              <w:top w:val="single" w:sz="4" w:space="0" w:color="A6A6A6"/>
+              <w:left w:val="single" w:sz="4" w:space="0" w:color="A6A6A6"/>
+              <w:right w:val="single" w:sz="4" w:space="0" w:color="A6A6A6"/>
+            </w:tcBorders>
+            <w:shd w:val="clear" w:color="auto" w:fill="F2F2F2"/>
+            <w:tcMar>
+              <w:top w:w="0" w:type="dxa"/>
+              <w:bottom w:w="0" w:type="dxa"/>
+              <w:left w:w="0" w:type="dxa"/>
+              <w:right w:w="0" w:type="dxa"/>
+            </w:tcMar>
+            <w:vAlign w:val="center"/>
+          </w:tcPr>
+          <w:p>
+            <w:pPr>
+              <w:pStyle w:val="Normal"/>
+              <w:jc w:val="left"/>
+              <w:pBdr>
+                <w:bottom w:val="none" w:sz="0" w:space="0" w:color="000000"/>
+                <w:top w:val="none" w:sz="0" w:space="0" w:color="000000"/>
+                <w:left w:val="none" w:sz="0" w:space="0" w:color="000000"/>
+                <w:right w:val="none" w:sz="0" w:space="0" w:color="000000"/>
+              </w:pBdr>
+              <w:spacing w:after="20" w:before="20" w:line="240"/>
+              <w:ind w:left="30" w:right="20" w:firstLine="0" w:firstLineChars="0"/>
+              <w:rPr>
+                <w:rFonts w:ascii="Open Sans" w:hAnsi="Helvetica" w:eastAsia="Helvetica" w:cs="Open Sans"/>
+                <w:i w:val="false"/>
+                <w:b w:val="false"/>
+                <w:u w:val="none"/>
+                <w:sz w:val="18"/>
+                <w:szCs w:val="18"/>
+                <w:color w:val="000000"/>
+              </w:rPr>
+            </w:pPr>
+            <w:r xmlns:w="http://schemas.openxmlformats.org/wordprocessingml/2006/main" xmlns:wp="http://schemas.openxmlformats.org/drawingml/2006/wordprocessingDrawing" xmlns:r="http://schemas.openxmlformats.org/officeDocument/2006/relationships" xmlns:w14="http://schemas.microsoft.com/office/word/2010/wordml">
+              <w:rPr>
+                <w:rFonts w:ascii="Open Sans" w:hAnsi="Helvetica" w:eastAsia="Helvetica" w:cs="Open Sans"/>
+                <w:i w:val="false"/>
+                <w:b w:val="false"/>
+                <w:u w:val="none"/>
+                <w:sz w:val="18"/>
+                <w:szCs w:val="18"/>
+                <w:color w:val="000000"/>
+              </w:rPr>
+              <w:t xml:space="preserve">STUDI, CONSULENZE, INDAGINI</w:t>
             </w:r>
           </w:p>
         </w:tc>
@@ -6062,7 +6062,7 @@
                 <w:szCs w:val="18"/>
                 <w:color w:val="000000"/>
               </w:rPr>
-              <w:t xml:space="preserve">ALTRI TRASFERIMENTI IN CONTO CAPITALE | ALTRI TRASFERIMENTI | SOMME NON ALTROVE CLASSIFICATE</w:t>
+              <w:t xml:space="preserve">CONSUMI INTERMEDI | ACQUISTO DI SERVIZI EFFETTIVI | STUDI, CONSULENZE, INDAGINI</w:t>
             </w:r>
           </w:p>
         </w:tc>
@@ -6115,7 +6115,7 @@
                 <w:szCs w:val="18"/>
                 <w:color w:val="000000"/>
               </w:rPr>
-              <w:t xml:space="preserve">250,000,000.0</w:t>
+              <w:t xml:space="preserve">36,632.19</w:t>
             </w:r>
           </w:p>
         </w:tc>
@@ -6280,7 +6280,7 @@
                 <w:szCs w:val="18"/>
                 <w:color w:val="000000"/>
               </w:rPr>
-              <w:t xml:space="preserve">03</w:t>
+              <w:t xml:space="preserve">14</w:t>
             </w:r>
           </w:p>
         </w:tc>
@@ -6333,7 +6333,7 @@
                 <w:szCs w:val="18"/>
                 <w:color w:val="000000"/>
               </w:rPr>
-              <w:t xml:space="preserve">02_02_03</w:t>
+              <w:t xml:space="preserve">02_02_14</w:t>
             </w:r>
           </w:p>
         </w:tc>
@@ -6492,7 +6492,7 @@
                 <w:szCs w:val="18"/>
                 <w:color w:val="000000"/>
               </w:rPr>
-              <w:t xml:space="preserve">UTENZE, SERVIZI AUSILIARI, SPESE DI PULIZIA</w:t>
+              <w:t xml:space="preserve">ALTRI SERVIZI</w:t>
             </w:r>
           </w:p>
         </w:tc>
@@ -6545,7 +6545,7 @@
                 <w:szCs w:val="18"/>
                 <w:color w:val="000000"/>
               </w:rPr>
-              <w:t xml:space="preserve">CONSUMI INTERMEDI | ACQUISTO DI SERVIZI EFFETTIVI | UTENZE, SERVIZI AUSILIARI, SPESE DI PULIZIA</w:t>
+              <w:t xml:space="preserve">CONSUMI INTERMEDI | ACQUISTO DI SERVIZI EFFETTIVI | ALTRI SERVIZI</w:t>
             </w:r>
           </w:p>
         </w:tc>
@@ -6598,7 +6598,7 @@
                 <w:szCs w:val="18"/>
                 <w:color w:val="000000"/>
               </w:rPr>
-              <w:t xml:space="preserve">711,435.2</w:t>
+              <w:t xml:space="preserve">342,473.57</w:t>
             </w:r>
           </w:p>
         </w:tc>
@@ -7255,7 +7255,7 @@
                 <w:szCs w:val="18"/>
                 <w:color w:val="000000"/>
               </w:rPr>
-              <w:t xml:space="preserve">02</w:t>
+              <w:t xml:space="preserve">01</w:t>
             </w:r>
           </w:p>
         </w:tc>
@@ -7308,7 +7308,7 @@
                 <w:szCs w:val="18"/>
                 <w:color w:val="000000"/>
               </w:rPr>
-              <w:t xml:space="preserve">04_05_02</w:t>
+              <w:t xml:space="preserve">04_05_01</w:t>
             </w:r>
           </w:p>
         </w:tc>
@@ -7467,7 +7467,7 @@
                 <w:szCs w:val="18"/>
                 <w:color w:val="000000"/>
               </w:rPr>
-              <w:t xml:space="preserve">TRASPORTI PER VIE D'ACQUA</w:t>
+              <w:t xml:space="preserve">TRASPORTI SU STRADA</w:t>
             </w:r>
           </w:p>
         </w:tc>
@@ -7520,7 +7520,7 @@
                 <w:szCs w:val="18"/>
                 <w:color w:val="000000"/>
               </w:rPr>
-              <w:t xml:space="preserve">AFFARI ECONOMICI | TRASPORTI | TRASPORTI PER VIE D'ACQUA</w:t>
+              <w:t xml:space="preserve">AFFARI ECONOMICI | TRASPORTI | TRASPORTI SU STRADA</w:t>
             </w:r>
           </w:p>
         </w:tc>
@@ -7573,7 +7573,7 @@
                 <w:szCs w:val="18"/>
                 <w:color w:val="000000"/>
               </w:rPr>
-              <w:t xml:space="preserve">120.20</w:t>
+              <w:t xml:space="preserve">1,222,262.7</w:t>
             </w:r>
           </w:p>
         </w:tc>
@@ -7632,112 +7632,6 @@
                 <w:szCs w:val="18"/>
                 <w:color w:val="000000"/>
               </w:rPr>
-              <w:t xml:space="preserve">04</w:t>
-            </w:r>
-          </w:p>
-        </w:tc>
-        <w:tc>
-          <w:tcPr>
-            <w:tcBorders>
-              <w:bottom w:val="single" w:sz="4" w:space="0" w:color="A6A6A6"/>
-              <w:top w:val="single" w:sz="4" w:space="0" w:color="A6A6A6"/>
-              <w:left w:val="single" w:sz="4" w:space="0" w:color="A6A6A6"/>
-              <w:right w:val="single" w:sz="4" w:space="0" w:color="A6A6A6"/>
-            </w:tcBorders>
-            <w:shd w:val="clear" w:color="auto" w:fill="F2F2F2"/>
-            <w:tcMar>
-              <w:top w:w="0" w:type="dxa"/>
-              <w:bottom w:w="0" w:type="dxa"/>
-              <w:left w:w="0" w:type="dxa"/>
-              <w:right w:w="0" w:type="dxa"/>
-            </w:tcMar>
-            <w:vAlign w:val="center"/>
-          </w:tcPr>
-          <w:p>
-            <w:pPr>
-              <w:pStyle w:val="Normal"/>
-              <w:jc w:val="left"/>
-              <w:pBdr>
-                <w:bottom w:val="none" w:sz="0" w:space="0" w:color="000000"/>
-                <w:top w:val="none" w:sz="0" w:space="0" w:color="000000"/>
-                <w:left w:val="none" w:sz="0" w:space="0" w:color="000000"/>
-                <w:right w:val="none" w:sz="0" w:space="0" w:color="000000"/>
-              </w:pBdr>
-              <w:spacing w:after="20" w:before="20" w:line="240"/>
-              <w:ind w:left="30" w:right="20" w:firstLine="0" w:firstLineChars="0"/>
-              <w:rPr>
-                <w:rFonts w:ascii="Open Sans" w:hAnsi="Helvetica" w:eastAsia="Helvetica" w:cs="Open Sans"/>
-                <w:i w:val="false"/>
-                <w:b w:val="false"/>
-                <w:u w:val="none"/>
-                <w:sz w:val="18"/>
-                <w:szCs w:val="18"/>
-                <w:color w:val="000000"/>
-              </w:rPr>
-            </w:pPr>
-            <w:r xmlns:w="http://schemas.openxmlformats.org/wordprocessingml/2006/main" xmlns:wp="http://schemas.openxmlformats.org/drawingml/2006/wordprocessingDrawing" xmlns:r="http://schemas.openxmlformats.org/officeDocument/2006/relationships" xmlns:w14="http://schemas.microsoft.com/office/word/2010/wordml">
-              <w:rPr>
-                <w:rFonts w:ascii="Open Sans" w:hAnsi="Helvetica" w:eastAsia="Helvetica" w:cs="Open Sans"/>
-                <w:i w:val="false"/>
-                <w:b w:val="false"/>
-                <w:u w:val="none"/>
-                <w:sz w:val="18"/>
-                <w:szCs w:val="18"/>
-                <w:color w:val="000000"/>
-              </w:rPr>
-              <w:t xml:space="preserve">04</w:t>
-            </w:r>
-          </w:p>
-        </w:tc>
-        <w:tc>
-          <w:tcPr>
-            <w:tcBorders>
-              <w:bottom w:val="single" w:sz="4" w:space="0" w:color="A6A6A6"/>
-              <w:top w:val="single" w:sz="4" w:space="0" w:color="A6A6A6"/>
-              <w:left w:val="single" w:sz="4" w:space="0" w:color="A6A6A6"/>
-              <w:right w:val="single" w:sz="4" w:space="0" w:color="A6A6A6"/>
-            </w:tcBorders>
-            <w:shd w:val="clear" w:color="auto" w:fill="F2F2F2"/>
-            <w:tcMar>
-              <w:top w:w="0" w:type="dxa"/>
-              <w:bottom w:w="0" w:type="dxa"/>
-              <w:left w:w="0" w:type="dxa"/>
-              <w:right w:w="0" w:type="dxa"/>
-            </w:tcMar>
-            <w:vAlign w:val="center"/>
-          </w:tcPr>
-          <w:p>
-            <w:pPr>
-              <w:pStyle w:val="Normal"/>
-              <w:jc w:val="left"/>
-              <w:pBdr>
-                <w:bottom w:val="none" w:sz="0" w:space="0" w:color="000000"/>
-                <w:top w:val="none" w:sz="0" w:space="0" w:color="000000"/>
-                <w:left w:val="none" w:sz="0" w:space="0" w:color="000000"/>
-                <w:right w:val="none" w:sz="0" w:space="0" w:color="000000"/>
-              </w:pBdr>
-              <w:spacing w:after="20" w:before="20" w:line="240"/>
-              <w:ind w:left="30" w:right="20" w:firstLine="0" w:firstLineChars="0"/>
-              <w:rPr>
-                <w:rFonts w:ascii="Open Sans" w:hAnsi="Helvetica" w:eastAsia="Helvetica" w:cs="Open Sans"/>
-                <w:i w:val="false"/>
-                <w:b w:val="false"/>
-                <w:u w:val="none"/>
-                <w:sz w:val="18"/>
-                <w:szCs w:val="18"/>
-                <w:color w:val="000000"/>
-              </w:rPr>
-            </w:pPr>
-            <w:r xmlns:w="http://schemas.openxmlformats.org/wordprocessingml/2006/main" xmlns:wp="http://schemas.openxmlformats.org/drawingml/2006/wordprocessingDrawing" xmlns:r="http://schemas.openxmlformats.org/officeDocument/2006/relationships" xmlns:w14="http://schemas.microsoft.com/office/word/2010/wordml">
-              <w:rPr>
-                <w:rFonts w:ascii="Open Sans" w:hAnsi="Helvetica" w:eastAsia="Helvetica" w:cs="Open Sans"/>
-                <w:i w:val="false"/>
-                <w:b w:val="false"/>
-                <w:u w:val="none"/>
-                <w:sz w:val="18"/>
-                <w:szCs w:val="18"/>
-                <w:color w:val="000000"/>
-              </w:rPr>
               <w:t xml:space="preserve">02</w:t>
             </w:r>
           </w:p>
@@ -7750,6 +7644,112 @@
               <w:left w:val="single" w:sz="4" w:space="0" w:color="A6A6A6"/>
               <w:right w:val="single" w:sz="4" w:space="0" w:color="A6A6A6"/>
             </w:tcBorders>
+            <w:shd w:val="clear" w:color="auto" w:fill="F2F2F2"/>
+            <w:tcMar>
+              <w:top w:w="0" w:type="dxa"/>
+              <w:bottom w:w="0" w:type="dxa"/>
+              <w:left w:w="0" w:type="dxa"/>
+              <w:right w:w="0" w:type="dxa"/>
+            </w:tcMar>
+            <w:vAlign w:val="center"/>
+          </w:tcPr>
+          <w:p>
+            <w:pPr>
+              <w:pStyle w:val="Normal"/>
+              <w:jc w:val="left"/>
+              <w:pBdr>
+                <w:bottom w:val="none" w:sz="0" w:space="0" w:color="000000"/>
+                <w:top w:val="none" w:sz="0" w:space="0" w:color="000000"/>
+                <w:left w:val="none" w:sz="0" w:space="0" w:color="000000"/>
+                <w:right w:val="none" w:sz="0" w:space="0" w:color="000000"/>
+              </w:pBdr>
+              <w:spacing w:after="20" w:before="20" w:line="240"/>
+              <w:ind w:left="30" w:right="20" w:firstLine="0" w:firstLineChars="0"/>
+              <w:rPr>
+                <w:rFonts w:ascii="Open Sans" w:hAnsi="Helvetica" w:eastAsia="Helvetica" w:cs="Open Sans"/>
+                <w:i w:val="false"/>
+                <w:b w:val="false"/>
+                <w:u w:val="none"/>
+                <w:sz w:val="18"/>
+                <w:szCs w:val="18"/>
+                <w:color w:val="000000"/>
+              </w:rPr>
+            </w:pPr>
+            <w:r xmlns:w="http://schemas.openxmlformats.org/wordprocessingml/2006/main" xmlns:wp="http://schemas.openxmlformats.org/drawingml/2006/wordprocessingDrawing" xmlns:r="http://schemas.openxmlformats.org/officeDocument/2006/relationships" xmlns:w14="http://schemas.microsoft.com/office/word/2010/wordml">
+              <w:rPr>
+                <w:rFonts w:ascii="Open Sans" w:hAnsi="Helvetica" w:eastAsia="Helvetica" w:cs="Open Sans"/>
+                <w:i w:val="false"/>
+                <w:b w:val="false"/>
+                <w:u w:val="none"/>
+                <w:sz w:val="18"/>
+                <w:szCs w:val="18"/>
+                <w:color w:val="000000"/>
+              </w:rPr>
+              <w:t xml:space="preserve">05</w:t>
+            </w:r>
+          </w:p>
+        </w:tc>
+        <w:tc>
+          <w:tcPr>
+            <w:tcBorders>
+              <w:bottom w:val="single" w:sz="4" w:space="0" w:color="A6A6A6"/>
+              <w:top w:val="single" w:sz="4" w:space="0" w:color="A6A6A6"/>
+              <w:left w:val="single" w:sz="4" w:space="0" w:color="A6A6A6"/>
+              <w:right w:val="single" w:sz="4" w:space="0" w:color="A6A6A6"/>
+            </w:tcBorders>
+            <w:shd w:val="clear" w:color="auto" w:fill="F2F2F2"/>
+            <w:tcMar>
+              <w:top w:w="0" w:type="dxa"/>
+              <w:bottom w:w="0" w:type="dxa"/>
+              <w:left w:w="0" w:type="dxa"/>
+              <w:right w:w="0" w:type="dxa"/>
+            </w:tcMar>
+            <w:vAlign w:val="center"/>
+          </w:tcPr>
+          <w:p>
+            <w:pPr>
+              <w:pStyle w:val="Normal"/>
+              <w:jc w:val="left"/>
+              <w:pBdr>
+                <w:bottom w:val="none" w:sz="0" w:space="0" w:color="000000"/>
+                <w:top w:val="none" w:sz="0" w:space="0" w:color="000000"/>
+                <w:left w:val="none" w:sz="0" w:space="0" w:color="000000"/>
+                <w:right w:val="none" w:sz="0" w:space="0" w:color="000000"/>
+              </w:pBdr>
+              <w:spacing w:after="20" w:before="20" w:line="240"/>
+              <w:ind w:left="30" w:right="20" w:firstLine="0" w:firstLineChars="0"/>
+              <w:rPr>
+                <w:rFonts w:ascii="Open Sans" w:hAnsi="Helvetica" w:eastAsia="Helvetica" w:cs="Open Sans"/>
+                <w:i w:val="false"/>
+                <w:b w:val="false"/>
+                <w:u w:val="none"/>
+                <w:sz w:val="18"/>
+                <w:szCs w:val="18"/>
+                <w:color w:val="000000"/>
+              </w:rPr>
+            </w:pPr>
+            <w:r xmlns:w="http://schemas.openxmlformats.org/wordprocessingml/2006/main" xmlns:wp="http://schemas.openxmlformats.org/drawingml/2006/wordprocessingDrawing" xmlns:r="http://schemas.openxmlformats.org/officeDocument/2006/relationships" xmlns:w14="http://schemas.microsoft.com/office/word/2010/wordml">
+              <w:rPr>
+                <w:rFonts w:ascii="Open Sans" w:hAnsi="Helvetica" w:eastAsia="Helvetica" w:cs="Open Sans"/>
+                <w:i w:val="false"/>
+                <w:b w:val="false"/>
+                <w:u w:val="none"/>
+                <w:sz w:val="18"/>
+                <w:szCs w:val="18"/>
+                <w:color w:val="000000"/>
+              </w:rPr>
+              <w:t xml:space="preserve">01</w:t>
+            </w:r>
+          </w:p>
+        </w:tc>
+        <w:tc>
+          <w:tcPr>
+            <w:tcBorders>
+              <w:bottom w:val="single" w:sz="4" w:space="0" w:color="A6A6A6"/>
+              <w:top w:val="single" w:sz="4" w:space="0" w:color="A6A6A6"/>
+              <w:left w:val="single" w:sz="4" w:space="0" w:color="A6A6A6"/>
+              <w:right w:val="single" w:sz="4" w:space="0" w:color="A6A6A6"/>
+            </w:tcBorders>
             <w:shd w:val="clear" w:color="auto" w:fill="F1E7D3"/>
             <w:tcMar>
               <w:top w:w="0" w:type="dxa"/>
@@ -7791,166 +7791,166 @@
                 <w:szCs w:val="18"/>
                 <w:color w:val="000000"/>
               </w:rPr>
-              <w:t xml:space="preserve">04_04_02</w:t>
-            </w:r>
-          </w:p>
-        </w:tc>
-        <w:tc>
-          <w:tcPr>
-            <w:tcBorders>
-              <w:bottom w:val="single" w:sz="4" w:space="0" w:color="A6A6A6"/>
-              <w:top w:val="single" w:sz="4" w:space="0" w:color="A6A6A6"/>
-              <w:left w:val="single" w:sz="4" w:space="0" w:color="A6A6A6"/>
-              <w:right w:val="single" w:sz="4" w:space="0" w:color="A6A6A6"/>
-            </w:tcBorders>
-            <w:shd w:val="clear" w:color="auto" w:fill="F2F2F2"/>
-            <w:tcMar>
-              <w:top w:w="0" w:type="dxa"/>
-              <w:bottom w:w="0" w:type="dxa"/>
-              <w:left w:w="0" w:type="dxa"/>
-              <w:right w:w="0" w:type="dxa"/>
-            </w:tcMar>
-            <w:vAlign w:val="center"/>
-          </w:tcPr>
-          <w:p>
-            <w:pPr>
-              <w:pStyle w:val="Normal"/>
-              <w:jc w:val="left"/>
-              <w:pBdr>
-                <w:bottom w:val="none" w:sz="0" w:space="0" w:color="000000"/>
-                <w:top w:val="none" w:sz="0" w:space="0" w:color="000000"/>
-                <w:left w:val="none" w:sz="0" w:space="0" w:color="000000"/>
-                <w:right w:val="none" w:sz="0" w:space="0" w:color="000000"/>
-              </w:pBdr>
-              <w:spacing w:after="20" w:before="20" w:line="240"/>
-              <w:ind w:left="30" w:right="20" w:firstLine="0" w:firstLineChars="0"/>
-              <w:rPr>
-                <w:rFonts w:ascii="Open Sans" w:hAnsi="Helvetica" w:eastAsia="Helvetica" w:cs="Open Sans"/>
-                <w:i w:val="false"/>
-                <w:b w:val="false"/>
-                <w:u w:val="none"/>
-                <w:sz w:val="18"/>
-                <w:szCs w:val="18"/>
-                <w:color w:val="000000"/>
-              </w:rPr>
-            </w:pPr>
-            <w:r xmlns:w="http://schemas.openxmlformats.org/wordprocessingml/2006/main" xmlns:wp="http://schemas.openxmlformats.org/drawingml/2006/wordprocessingDrawing" xmlns:r="http://schemas.openxmlformats.org/officeDocument/2006/relationships" xmlns:w14="http://schemas.microsoft.com/office/word/2010/wordml">
-              <w:rPr>
-                <w:rFonts w:ascii="Open Sans" w:hAnsi="Helvetica" w:eastAsia="Helvetica" w:cs="Open Sans"/>
-                <w:i w:val="false"/>
-                <w:b w:val="false"/>
-                <w:u w:val="none"/>
-                <w:sz w:val="18"/>
-                <w:szCs w:val="18"/>
-                <w:color w:val="000000"/>
-              </w:rPr>
-              <w:t xml:space="preserve">AFFARI ECONOMICI</w:t>
-            </w:r>
-          </w:p>
-        </w:tc>
-        <w:tc>
-          <w:tcPr>
-            <w:tcBorders>
-              <w:bottom w:val="single" w:sz="4" w:space="0" w:color="A6A6A6"/>
-              <w:top w:val="single" w:sz="4" w:space="0" w:color="A6A6A6"/>
-              <w:left w:val="single" w:sz="4" w:space="0" w:color="A6A6A6"/>
-              <w:right w:val="single" w:sz="4" w:space="0" w:color="A6A6A6"/>
-            </w:tcBorders>
-            <w:shd w:val="clear" w:color="auto" w:fill="F2F2F2"/>
-            <w:tcMar>
-              <w:top w:w="0" w:type="dxa"/>
-              <w:bottom w:w="0" w:type="dxa"/>
-              <w:left w:w="0" w:type="dxa"/>
-              <w:right w:w="0" w:type="dxa"/>
-            </w:tcMar>
-            <w:vAlign w:val="center"/>
-          </w:tcPr>
-          <w:p>
-            <w:pPr>
-              <w:pStyle w:val="Normal"/>
-              <w:jc w:val="left"/>
-              <w:pBdr>
-                <w:bottom w:val="none" w:sz="0" w:space="0" w:color="000000"/>
-                <w:top w:val="none" w:sz="0" w:space="0" w:color="000000"/>
-                <w:left w:val="none" w:sz="0" w:space="0" w:color="000000"/>
-                <w:right w:val="none" w:sz="0" w:space="0" w:color="000000"/>
-              </w:pBdr>
-              <w:spacing w:after="20" w:before="20" w:line="240"/>
-              <w:ind w:left="30" w:right="20" w:firstLine="0" w:firstLineChars="0"/>
-              <w:rPr>
-                <w:rFonts w:ascii="Open Sans" w:hAnsi="Helvetica" w:eastAsia="Helvetica" w:cs="Open Sans"/>
-                <w:i w:val="false"/>
-                <w:b w:val="false"/>
-                <w:u w:val="none"/>
-                <w:sz w:val="18"/>
-                <w:szCs w:val="18"/>
-                <w:color w:val="000000"/>
-              </w:rPr>
-            </w:pPr>
-            <w:r xmlns:w="http://schemas.openxmlformats.org/wordprocessingml/2006/main" xmlns:wp="http://schemas.openxmlformats.org/drawingml/2006/wordprocessingDrawing" xmlns:r="http://schemas.openxmlformats.org/officeDocument/2006/relationships" xmlns:w14="http://schemas.microsoft.com/office/word/2010/wordml">
-              <w:rPr>
-                <w:rFonts w:ascii="Open Sans" w:hAnsi="Helvetica" w:eastAsia="Helvetica" w:cs="Open Sans"/>
-                <w:i w:val="false"/>
-                <w:b w:val="false"/>
-                <w:u w:val="none"/>
-                <w:sz w:val="18"/>
-                <w:szCs w:val="18"/>
-                <w:color w:val="000000"/>
-              </w:rPr>
-              <w:t xml:space="preserve">ATTIVITA' ESTRATTIVE, MANIFATTURIERE ED EDILIZIE</w:t>
-            </w:r>
-          </w:p>
-        </w:tc>
-        <w:tc>
-          <w:tcPr>
-            <w:tcBorders>
-              <w:bottom w:val="single" w:sz="4" w:space="0" w:color="A6A6A6"/>
-              <w:top w:val="single" w:sz="4" w:space="0" w:color="A6A6A6"/>
-              <w:left w:val="single" w:sz="4" w:space="0" w:color="A6A6A6"/>
-              <w:right w:val="single" w:sz="4" w:space="0" w:color="A6A6A6"/>
-            </w:tcBorders>
-            <w:shd w:val="clear" w:color="auto" w:fill="F2F2F2"/>
-            <w:tcMar>
-              <w:top w:w="0" w:type="dxa"/>
-              <w:bottom w:w="0" w:type="dxa"/>
-              <w:left w:w="0" w:type="dxa"/>
-              <w:right w:w="0" w:type="dxa"/>
-            </w:tcMar>
-            <w:vAlign w:val="center"/>
-          </w:tcPr>
-          <w:p>
-            <w:pPr>
-              <w:pStyle w:val="Normal"/>
-              <w:jc w:val="left"/>
-              <w:pBdr>
-                <w:bottom w:val="none" w:sz="0" w:space="0" w:color="000000"/>
-                <w:top w:val="none" w:sz="0" w:space="0" w:color="000000"/>
-                <w:left w:val="none" w:sz="0" w:space="0" w:color="000000"/>
-                <w:right w:val="none" w:sz="0" w:space="0" w:color="000000"/>
-              </w:pBdr>
-              <w:spacing w:after="20" w:before="20" w:line="240"/>
-              <w:ind w:left="30" w:right="20" w:firstLine="0" w:firstLineChars="0"/>
-              <w:rPr>
-                <w:rFonts w:ascii="Open Sans" w:hAnsi="Helvetica" w:eastAsia="Helvetica" w:cs="Open Sans"/>
-                <w:i w:val="false"/>
-                <w:b w:val="false"/>
-                <w:u w:val="none"/>
-                <w:sz w:val="18"/>
-                <w:szCs w:val="18"/>
-                <w:color w:val="000000"/>
-              </w:rPr>
-            </w:pPr>
-            <w:r xmlns:w="http://schemas.openxmlformats.org/wordprocessingml/2006/main" xmlns:wp="http://schemas.openxmlformats.org/drawingml/2006/wordprocessingDrawing" xmlns:r="http://schemas.openxmlformats.org/officeDocument/2006/relationships" xmlns:w14="http://schemas.microsoft.com/office/word/2010/wordml">
-              <w:rPr>
-                <w:rFonts w:ascii="Open Sans" w:hAnsi="Helvetica" w:eastAsia="Helvetica" w:cs="Open Sans"/>
-                <w:i w:val="false"/>
-                <w:b w:val="false"/>
-                <w:u w:val="none"/>
-                <w:sz w:val="18"/>
-                <w:szCs w:val="18"/>
-                <w:color w:val="000000"/>
-              </w:rPr>
-              <w:t xml:space="preserve">ATTIVITA' MANIFATTURIERE</w:t>
+              <w:t xml:space="preserve">02_05_01</w:t>
+            </w:r>
+          </w:p>
+        </w:tc>
+        <w:tc>
+          <w:tcPr>
+            <w:tcBorders>
+              <w:bottom w:val="single" w:sz="4" w:space="0" w:color="A6A6A6"/>
+              <w:top w:val="single" w:sz="4" w:space="0" w:color="A6A6A6"/>
+              <w:left w:val="single" w:sz="4" w:space="0" w:color="A6A6A6"/>
+              <w:right w:val="single" w:sz="4" w:space="0" w:color="A6A6A6"/>
+            </w:tcBorders>
+            <w:shd w:val="clear" w:color="auto" w:fill="F2F2F2"/>
+            <w:tcMar>
+              <w:top w:w="0" w:type="dxa"/>
+              <w:bottom w:w="0" w:type="dxa"/>
+              <w:left w:w="0" w:type="dxa"/>
+              <w:right w:w="0" w:type="dxa"/>
+            </w:tcMar>
+            <w:vAlign w:val="center"/>
+          </w:tcPr>
+          <w:p>
+            <w:pPr>
+              <w:pStyle w:val="Normal"/>
+              <w:jc w:val="left"/>
+              <w:pBdr>
+                <w:bottom w:val="none" w:sz="0" w:space="0" w:color="000000"/>
+                <w:top w:val="none" w:sz="0" w:space="0" w:color="000000"/>
+                <w:left w:val="none" w:sz="0" w:space="0" w:color="000000"/>
+                <w:right w:val="none" w:sz="0" w:space="0" w:color="000000"/>
+              </w:pBdr>
+              <w:spacing w:after="20" w:before="20" w:line="240"/>
+              <w:ind w:left="30" w:right="20" w:firstLine="0" w:firstLineChars="0"/>
+              <w:rPr>
+                <w:rFonts w:ascii="Open Sans" w:hAnsi="Helvetica" w:eastAsia="Helvetica" w:cs="Open Sans"/>
+                <w:i w:val="false"/>
+                <w:b w:val="false"/>
+                <w:u w:val="none"/>
+                <w:sz w:val="18"/>
+                <w:szCs w:val="18"/>
+                <w:color w:val="000000"/>
+              </w:rPr>
+            </w:pPr>
+            <w:r xmlns:w="http://schemas.openxmlformats.org/wordprocessingml/2006/main" xmlns:wp="http://schemas.openxmlformats.org/drawingml/2006/wordprocessingDrawing" xmlns:r="http://schemas.openxmlformats.org/officeDocument/2006/relationships" xmlns:w14="http://schemas.microsoft.com/office/word/2010/wordml">
+              <w:rPr>
+                <w:rFonts w:ascii="Open Sans" w:hAnsi="Helvetica" w:eastAsia="Helvetica" w:cs="Open Sans"/>
+                <w:i w:val="false"/>
+                <w:b w:val="false"/>
+                <w:u w:val="none"/>
+                <w:sz w:val="18"/>
+                <w:szCs w:val="18"/>
+                <w:color w:val="000000"/>
+              </w:rPr>
+              <w:t xml:space="preserve">DIFESA</w:t>
+            </w:r>
+          </w:p>
+        </w:tc>
+        <w:tc>
+          <w:tcPr>
+            <w:tcBorders>
+              <w:bottom w:val="single" w:sz="4" w:space="0" w:color="A6A6A6"/>
+              <w:top w:val="single" w:sz="4" w:space="0" w:color="A6A6A6"/>
+              <w:left w:val="single" w:sz="4" w:space="0" w:color="A6A6A6"/>
+              <w:right w:val="single" w:sz="4" w:space="0" w:color="A6A6A6"/>
+            </w:tcBorders>
+            <w:shd w:val="clear" w:color="auto" w:fill="F2F2F2"/>
+            <w:tcMar>
+              <w:top w:w="0" w:type="dxa"/>
+              <w:bottom w:w="0" w:type="dxa"/>
+              <w:left w:w="0" w:type="dxa"/>
+              <w:right w:w="0" w:type="dxa"/>
+            </w:tcMar>
+            <w:vAlign w:val="center"/>
+          </w:tcPr>
+          <w:p>
+            <w:pPr>
+              <w:pStyle w:val="Normal"/>
+              <w:jc w:val="left"/>
+              <w:pBdr>
+                <w:bottom w:val="none" w:sz="0" w:space="0" w:color="000000"/>
+                <w:top w:val="none" w:sz="0" w:space="0" w:color="000000"/>
+                <w:left w:val="none" w:sz="0" w:space="0" w:color="000000"/>
+                <w:right w:val="none" w:sz="0" w:space="0" w:color="000000"/>
+              </w:pBdr>
+              <w:spacing w:after="20" w:before="20" w:line="240"/>
+              <w:ind w:left="30" w:right="20" w:firstLine="0" w:firstLineChars="0"/>
+              <w:rPr>
+                <w:rFonts w:ascii="Open Sans" w:hAnsi="Helvetica" w:eastAsia="Helvetica" w:cs="Open Sans"/>
+                <w:i w:val="false"/>
+                <w:b w:val="false"/>
+                <w:u w:val="none"/>
+                <w:sz w:val="18"/>
+                <w:szCs w:val="18"/>
+                <w:color w:val="000000"/>
+              </w:rPr>
+            </w:pPr>
+            <w:r xmlns:w="http://schemas.openxmlformats.org/wordprocessingml/2006/main" xmlns:wp="http://schemas.openxmlformats.org/drawingml/2006/wordprocessingDrawing" xmlns:r="http://schemas.openxmlformats.org/officeDocument/2006/relationships" xmlns:w14="http://schemas.microsoft.com/office/word/2010/wordml">
+              <w:rPr>
+                <w:rFonts w:ascii="Open Sans" w:hAnsi="Helvetica" w:eastAsia="Helvetica" w:cs="Open Sans"/>
+                <w:i w:val="false"/>
+                <w:b w:val="false"/>
+                <w:u w:val="none"/>
+                <w:sz w:val="18"/>
+                <w:szCs w:val="18"/>
+                <w:color w:val="000000"/>
+              </w:rPr>
+              <w:t xml:space="preserve">DIFESA NON ALTRIMENTI CLASSIFICABILE</w:t>
+            </w:r>
+          </w:p>
+        </w:tc>
+        <w:tc>
+          <w:tcPr>
+            <w:tcBorders>
+              <w:bottom w:val="single" w:sz="4" w:space="0" w:color="A6A6A6"/>
+              <w:top w:val="single" w:sz="4" w:space="0" w:color="A6A6A6"/>
+              <w:left w:val="single" w:sz="4" w:space="0" w:color="A6A6A6"/>
+              <w:right w:val="single" w:sz="4" w:space="0" w:color="A6A6A6"/>
+            </w:tcBorders>
+            <w:shd w:val="clear" w:color="auto" w:fill="F2F2F2"/>
+            <w:tcMar>
+              <w:top w:w="0" w:type="dxa"/>
+              <w:bottom w:w="0" w:type="dxa"/>
+              <w:left w:w="0" w:type="dxa"/>
+              <w:right w:w="0" w:type="dxa"/>
+            </w:tcMar>
+            <w:vAlign w:val="center"/>
+          </w:tcPr>
+          <w:p>
+            <w:pPr>
+              <w:pStyle w:val="Normal"/>
+              <w:jc w:val="left"/>
+              <w:pBdr>
+                <w:bottom w:val="none" w:sz="0" w:space="0" w:color="000000"/>
+                <w:top w:val="none" w:sz="0" w:space="0" w:color="000000"/>
+                <w:left w:val="none" w:sz="0" w:space="0" w:color="000000"/>
+                <w:right w:val="none" w:sz="0" w:space="0" w:color="000000"/>
+              </w:pBdr>
+              <w:spacing w:after="20" w:before="20" w:line="240"/>
+              <w:ind w:left="30" w:right="20" w:firstLine="0" w:firstLineChars="0"/>
+              <w:rPr>
+                <w:rFonts w:ascii="Open Sans" w:hAnsi="Helvetica" w:eastAsia="Helvetica" w:cs="Open Sans"/>
+                <w:i w:val="false"/>
+                <w:b w:val="false"/>
+                <w:u w:val="none"/>
+                <w:sz w:val="18"/>
+                <w:szCs w:val="18"/>
+                <w:color w:val="000000"/>
+              </w:rPr>
+            </w:pPr>
+            <w:r xmlns:w="http://schemas.openxmlformats.org/wordprocessingml/2006/main" xmlns:wp="http://schemas.openxmlformats.org/drawingml/2006/wordprocessingDrawing" xmlns:r="http://schemas.openxmlformats.org/officeDocument/2006/relationships" xmlns:w14="http://schemas.microsoft.com/office/word/2010/wordml">
+              <w:rPr>
+                <w:rFonts w:ascii="Open Sans" w:hAnsi="Helvetica" w:eastAsia="Helvetica" w:cs="Open Sans"/>
+                <w:i w:val="false"/>
+                <w:b w:val="false"/>
+                <w:u w:val="none"/>
+                <w:sz w:val="18"/>
+                <w:szCs w:val="18"/>
+                <w:color w:val="000000"/>
+              </w:rPr>
+              <w:t xml:space="preserve">DIFESA NON ALTRIMENTI CLASSIFICABILE</w:t>
             </w:r>
           </w:p>
         </w:tc>
@@ -8003,7 +8003,7 @@
                 <w:szCs w:val="18"/>
                 <w:color w:val="000000"/>
               </w:rPr>
-              <w:t xml:space="preserve">AFFARI ECONOMICI | ATTIVITA' ESTRATTIVE, MANIFATTURIERE ED EDILIZIE | ATTIVITA' MANIFATTURIERE</w:t>
+              <w:t xml:space="preserve">DIFESA | DIFESA NON ALTRIMENTI CLASSIFICABILE | DIFESA NON ALTRIMENTI CLASSIFICABILE</w:t>
             </w:r>
           </w:p>
         </w:tc>
@@ -8056,7 +8056,7 @@
                 <w:szCs w:val="18"/>
                 <w:color w:val="000000"/>
               </w:rPr>
-              <w:t xml:space="preserve">1,393.98</w:t>
+              <w:t xml:space="preserve">21,333,901.6</w:t>
             </w:r>
           </w:p>
         </w:tc>
@@ -8168,6 +8168,59 @@
                 <w:szCs w:val="18"/>
                 <w:color w:val="000000"/>
               </w:rPr>
+              <w:t xml:space="preserve">06</w:t>
+            </w:r>
+          </w:p>
+        </w:tc>
+        <w:tc>
+          <w:tcPr>
+            <w:tcBorders>
+              <w:bottom w:val="single" w:sz="4" w:space="0" w:color="A6A6A6"/>
+              <w:top w:val="single" w:sz="4" w:space="0" w:color="A6A6A6"/>
+              <w:left w:val="single" w:sz="4" w:space="0" w:color="A6A6A6"/>
+              <w:right w:val="single" w:sz="4" w:space="0" w:color="A6A6A6"/>
+            </w:tcBorders>
+            <w:shd w:val="clear" w:color="auto" w:fill="F2F2F2"/>
+            <w:tcMar>
+              <w:top w:w="0" w:type="dxa"/>
+              <w:bottom w:w="0" w:type="dxa"/>
+              <w:left w:w="0" w:type="dxa"/>
+              <w:right w:w="0" w:type="dxa"/>
+            </w:tcMar>
+            <w:vAlign w:val="center"/>
+          </w:tcPr>
+          <w:p>
+            <w:pPr>
+              <w:pStyle w:val="Normal"/>
+              <w:jc w:val="left"/>
+              <w:pBdr>
+                <w:bottom w:val="none" w:sz="0" w:space="0" w:color="000000"/>
+                <w:top w:val="none" w:sz="0" w:space="0" w:color="000000"/>
+                <w:left w:val="none" w:sz="0" w:space="0" w:color="000000"/>
+                <w:right w:val="none" w:sz="0" w:space="0" w:color="000000"/>
+              </w:pBdr>
+              <w:spacing w:after="20" w:before="20" w:line="240"/>
+              <w:ind w:left="30" w:right="20" w:firstLine="0" w:firstLineChars="0"/>
+              <w:rPr>
+                <w:rFonts w:ascii="Open Sans" w:hAnsi="Helvetica" w:eastAsia="Helvetica" w:cs="Open Sans"/>
+                <w:i w:val="false"/>
+                <w:b w:val="false"/>
+                <w:u w:val="none"/>
+                <w:sz w:val="18"/>
+                <w:szCs w:val="18"/>
+                <w:color w:val="000000"/>
+              </w:rPr>
+            </w:pPr>
+            <w:r xmlns:w="http://schemas.openxmlformats.org/wordprocessingml/2006/main" xmlns:wp="http://schemas.openxmlformats.org/drawingml/2006/wordprocessingDrawing" xmlns:r="http://schemas.openxmlformats.org/officeDocument/2006/relationships" xmlns:w14="http://schemas.microsoft.com/office/word/2010/wordml">
+              <w:rPr>
+                <w:rFonts w:ascii="Open Sans" w:hAnsi="Helvetica" w:eastAsia="Helvetica" w:cs="Open Sans"/>
+                <w:i w:val="false"/>
+                <w:b w:val="false"/>
+                <w:u w:val="none"/>
+                <w:sz w:val="18"/>
+                <w:szCs w:val="18"/>
+                <w:color w:val="000000"/>
+              </w:rPr>
               <w:t xml:space="preserve">01</w:t>
             </w:r>
           </w:p>
@@ -8180,59 +8233,6 @@
               <w:left w:val="single" w:sz="4" w:space="0" w:color="A6A6A6"/>
               <w:right w:val="single" w:sz="4" w:space="0" w:color="A6A6A6"/>
             </w:tcBorders>
-            <w:shd w:val="clear" w:color="auto" w:fill="F2F2F2"/>
-            <w:tcMar>
-              <w:top w:w="0" w:type="dxa"/>
-              <w:bottom w:w="0" w:type="dxa"/>
-              <w:left w:w="0" w:type="dxa"/>
-              <w:right w:w="0" w:type="dxa"/>
-            </w:tcMar>
-            <w:vAlign w:val="center"/>
-          </w:tcPr>
-          <w:p>
-            <w:pPr>
-              <w:pStyle w:val="Normal"/>
-              <w:jc w:val="left"/>
-              <w:pBdr>
-                <w:bottom w:val="none" w:sz="0" w:space="0" w:color="000000"/>
-                <w:top w:val="none" w:sz="0" w:space="0" w:color="000000"/>
-                <w:left w:val="none" w:sz="0" w:space="0" w:color="000000"/>
-                <w:right w:val="none" w:sz="0" w:space="0" w:color="000000"/>
-              </w:pBdr>
-              <w:spacing w:after="20" w:before="20" w:line="240"/>
-              <w:ind w:left="30" w:right="20" w:firstLine="0" w:firstLineChars="0"/>
-              <w:rPr>
-                <w:rFonts w:ascii="Open Sans" w:hAnsi="Helvetica" w:eastAsia="Helvetica" w:cs="Open Sans"/>
-                <w:i w:val="false"/>
-                <w:b w:val="false"/>
-                <w:u w:val="none"/>
-                <w:sz w:val="18"/>
-                <w:szCs w:val="18"/>
-                <w:color w:val="000000"/>
-              </w:rPr>
-            </w:pPr>
-            <w:r xmlns:w="http://schemas.openxmlformats.org/wordprocessingml/2006/main" xmlns:wp="http://schemas.openxmlformats.org/drawingml/2006/wordprocessingDrawing" xmlns:r="http://schemas.openxmlformats.org/officeDocument/2006/relationships" xmlns:w14="http://schemas.microsoft.com/office/word/2010/wordml">
-              <w:rPr>
-                <w:rFonts w:ascii="Open Sans" w:hAnsi="Helvetica" w:eastAsia="Helvetica" w:cs="Open Sans"/>
-                <w:i w:val="false"/>
-                <w:b w:val="false"/>
-                <w:u w:val="none"/>
-                <w:sz w:val="18"/>
-                <w:szCs w:val="18"/>
-                <w:color w:val="000000"/>
-              </w:rPr>
-              <w:t xml:space="preserve">03</w:t>
-            </w:r>
-          </w:p>
-        </w:tc>
-        <w:tc>
-          <w:tcPr>
-            <w:tcBorders>
-              <w:bottom w:val="single" w:sz="4" w:space="0" w:color="A6A6A6"/>
-              <w:top w:val="single" w:sz="4" w:space="0" w:color="A6A6A6"/>
-              <w:left w:val="single" w:sz="4" w:space="0" w:color="A6A6A6"/>
-              <w:right w:val="single" w:sz="4" w:space="0" w:color="A6A6A6"/>
-            </w:tcBorders>
             <w:shd w:val="clear" w:color="auto" w:fill="F1E7D3"/>
             <w:tcMar>
               <w:top w:w="0" w:type="dxa"/>
@@ -8274,7 +8274,7 @@
                 <w:szCs w:val="18"/>
                 <w:color w:val="000000"/>
               </w:rPr>
-              <w:t xml:space="preserve">01_01_03</w:t>
+              <w:t xml:space="preserve">01_06_01</w:t>
             </w:r>
           </w:p>
         </w:tc>
@@ -8380,60 +8380,60 @@
                 <w:szCs w:val="18"/>
                 <w:color w:val="000000"/>
               </w:rPr>
-              <w:t xml:space="preserve">ORGANI ESECUTIVI E LEGISLATIVI, ATTIVITA' FINANZIARIE E FISCALI E AFFARI ESTERI</w:t>
-            </w:r>
-          </w:p>
-        </w:tc>
-        <w:tc>
-          <w:tcPr>
-            <w:tcBorders>
-              <w:bottom w:val="single" w:sz="4" w:space="0" w:color="A6A6A6"/>
-              <w:top w:val="single" w:sz="4" w:space="0" w:color="A6A6A6"/>
-              <w:left w:val="single" w:sz="4" w:space="0" w:color="A6A6A6"/>
-              <w:right w:val="single" w:sz="4" w:space="0" w:color="A6A6A6"/>
-            </w:tcBorders>
-            <w:shd w:val="clear" w:color="auto" w:fill="F2F2F2"/>
-            <w:tcMar>
-              <w:top w:w="0" w:type="dxa"/>
-              <w:bottom w:w="0" w:type="dxa"/>
-              <w:left w:w="0" w:type="dxa"/>
-              <w:right w:w="0" w:type="dxa"/>
-            </w:tcMar>
-            <w:vAlign w:val="center"/>
-          </w:tcPr>
-          <w:p>
-            <w:pPr>
-              <w:pStyle w:val="Normal"/>
-              <w:jc w:val="left"/>
-              <w:pBdr>
-                <w:bottom w:val="none" w:sz="0" w:space="0" w:color="000000"/>
-                <w:top w:val="none" w:sz="0" w:space="0" w:color="000000"/>
-                <w:left w:val="none" w:sz="0" w:space="0" w:color="000000"/>
-                <w:right w:val="none" w:sz="0" w:space="0" w:color="000000"/>
-              </w:pBdr>
-              <w:spacing w:after="20" w:before="20" w:line="240"/>
-              <w:ind w:left="30" w:right="20" w:firstLine="0" w:firstLineChars="0"/>
-              <w:rPr>
-                <w:rFonts w:ascii="Open Sans" w:hAnsi="Helvetica" w:eastAsia="Helvetica" w:cs="Open Sans"/>
-                <w:i w:val="false"/>
-                <w:b w:val="false"/>
-                <w:u w:val="none"/>
-                <w:sz w:val="18"/>
-                <w:szCs w:val="18"/>
-                <w:color w:val="000000"/>
-              </w:rPr>
-            </w:pPr>
-            <w:r xmlns:w="http://schemas.openxmlformats.org/wordprocessingml/2006/main" xmlns:wp="http://schemas.openxmlformats.org/drawingml/2006/wordprocessingDrawing" xmlns:r="http://schemas.openxmlformats.org/officeDocument/2006/relationships" xmlns:w14="http://schemas.microsoft.com/office/word/2010/wordml">
-              <w:rPr>
-                <w:rFonts w:ascii="Open Sans" w:hAnsi="Helvetica" w:eastAsia="Helvetica" w:cs="Open Sans"/>
-                <w:i w:val="false"/>
-                <w:b w:val="false"/>
-                <w:u w:val="none"/>
-                <w:sz w:val="18"/>
-                <w:szCs w:val="18"/>
-                <w:color w:val="000000"/>
-              </w:rPr>
-              <w:t xml:space="preserve">AFFARI ESTERI</w:t>
+              <w:t xml:space="preserve">SERVIZI PUBBLICI GENERALI NON ALTRIMENTI CLASSIFICABILI</w:t>
+            </w:r>
+          </w:p>
+        </w:tc>
+        <w:tc>
+          <w:tcPr>
+            <w:tcBorders>
+              <w:bottom w:val="single" w:sz="4" w:space="0" w:color="A6A6A6"/>
+              <w:top w:val="single" w:sz="4" w:space="0" w:color="A6A6A6"/>
+              <w:left w:val="single" w:sz="4" w:space="0" w:color="A6A6A6"/>
+              <w:right w:val="single" w:sz="4" w:space="0" w:color="A6A6A6"/>
+            </w:tcBorders>
+            <w:shd w:val="clear" w:color="auto" w:fill="F2F2F2"/>
+            <w:tcMar>
+              <w:top w:w="0" w:type="dxa"/>
+              <w:bottom w:w="0" w:type="dxa"/>
+              <w:left w:w="0" w:type="dxa"/>
+              <w:right w:w="0" w:type="dxa"/>
+            </w:tcMar>
+            <w:vAlign w:val="center"/>
+          </w:tcPr>
+          <w:p>
+            <w:pPr>
+              <w:pStyle w:val="Normal"/>
+              <w:jc w:val="left"/>
+              <w:pBdr>
+                <w:bottom w:val="none" w:sz="0" w:space="0" w:color="000000"/>
+                <w:top w:val="none" w:sz="0" w:space="0" w:color="000000"/>
+                <w:left w:val="none" w:sz="0" w:space="0" w:color="000000"/>
+                <w:right w:val="none" w:sz="0" w:space="0" w:color="000000"/>
+              </w:pBdr>
+              <w:spacing w:after="20" w:before="20" w:line="240"/>
+              <w:ind w:left="30" w:right="20" w:firstLine="0" w:firstLineChars="0"/>
+              <w:rPr>
+                <w:rFonts w:ascii="Open Sans" w:hAnsi="Helvetica" w:eastAsia="Helvetica" w:cs="Open Sans"/>
+                <w:i w:val="false"/>
+                <w:b w:val="false"/>
+                <w:u w:val="none"/>
+                <w:sz w:val="18"/>
+                <w:szCs w:val="18"/>
+                <w:color w:val="000000"/>
+              </w:rPr>
+            </w:pPr>
+            <w:r xmlns:w="http://schemas.openxmlformats.org/wordprocessingml/2006/main" xmlns:wp="http://schemas.openxmlformats.org/drawingml/2006/wordprocessingDrawing" xmlns:r="http://schemas.openxmlformats.org/officeDocument/2006/relationships" xmlns:w14="http://schemas.microsoft.com/office/word/2010/wordml">
+              <w:rPr>
+                <w:rFonts w:ascii="Open Sans" w:hAnsi="Helvetica" w:eastAsia="Helvetica" w:cs="Open Sans"/>
+                <w:i w:val="false"/>
+                <w:b w:val="false"/>
+                <w:u w:val="none"/>
+                <w:sz w:val="18"/>
+                <w:szCs w:val="18"/>
+                <w:color w:val="000000"/>
+              </w:rPr>
+              <w:t xml:space="preserve">SERVIZI PUBBLICI GENERALI NON ALTRIMENTI CLASSIFICABILI</w:t>
             </w:r>
           </w:p>
         </w:tc>
@@ -8486,7 +8486,7 @@
                 <w:szCs w:val="18"/>
                 <w:color w:val="000000"/>
               </w:rPr>
-              <w:t xml:space="preserve">SERVIZI GENERALI DELLE PUBBLICHE AMMINISTRAZIONI | ORGANI ESECUTIVI E LEGISLATIVI, ATTIVITA' FINANZIARIE E FISCALI E AFFARI ESTERI | AFFARI ESTERI</w:t>
+              <w:t xml:space="preserve">SERVIZI GENERALI DELLE PUBBLICHE AMMINISTRAZIONI | SERVIZI PUBBLICI GENERALI NON ALTRIMENTI CLASSIFICABILI | SERVIZI PUBBLICI GENERALI NON ALTRIMENTI CLASSIFICABILI</w:t>
             </w:r>
           </w:p>
         </w:tc>
@@ -8539,7 +8539,7 @@
                 <w:szCs w:val="18"/>
                 <w:color w:val="000000"/>
               </w:rPr>
-              <w:t xml:space="preserve">17,282,671.00</w:t>
+              <w:t xml:space="preserve">4,530.2</w:t>
             </w:r>
           </w:p>
         </w:tc>
@@ -8549,7 +8549,7 @@
     <w:bookmarkEnd w:id="28"/>
     <w:bookmarkEnd w:id="29"/>
     <w:bookmarkEnd w:id="30"/>
-    <w:bookmarkStart w:id="36" w:name="raccordo-codici-rendiconto---cpt"/>
+    <w:bookmarkStart w:id="31" w:name="raccordo-codici-rendiconto---cpt"/>
     <w:p>
       <w:pPr>
         <w:pStyle w:val="Heading1"/>
@@ -8558,7 +8558,17 @@
         <w:t xml:space="preserve">2) Raccordo codici Rendiconto - CPT</w:t>
       </w:r>
     </w:p>
-    <w:bookmarkStart w:id="31" w:name="regioni-e-provincie-autonome"/>
+    <w:bookmarkEnd w:id="31"/>
+    <w:bookmarkStart w:id="37" w:name="qui"/>
+    <w:p>
+      <w:pPr>
+        <w:pStyle w:val="Heading1"/>
+      </w:pPr>
+      <w:r>
+        <w:t xml:space="preserve">qui —— ️🟥🟧🟨🟩🟦⬜️⬛️</w:t>
+      </w:r>
+    </w:p>
+    <w:bookmarkStart w:id="32" w:name="regioni-e-provincie-autonome"/>
     <w:p>
       <w:pPr>
         <w:pStyle w:val="Heading2"/>
@@ -8575,8 +8585,8 @@
         <w:t xml:space="preserve">…</w:t>
       </w:r>
     </w:p>
-    <w:bookmarkEnd w:id="31"/>
-    <w:bookmarkStart w:id="33" w:name="classificazione-cpt"/>
+    <w:bookmarkEnd w:id="32"/>
+    <w:bookmarkStart w:id="34" w:name="classificazione-cpt"/>
     <w:p>
       <w:pPr>
         <w:pStyle w:val="Heading2"/>
@@ -8602,7 +8612,7 @@
         <w:t xml:space="preserve">data/Categorie_con_totali_e_settori.xlsx</w:t>
       </w:r>
     </w:p>
-    <w:bookmarkStart w:id="32" w:name="tbl.-cpt_t"/>
+    <w:bookmarkStart w:id="33" w:name="tbl.-cpt_t"/>
     <w:p>
       <w:pPr>
         <w:pStyle w:val="Heading4"/>
@@ -13370,9 +13380,9 @@
         <w:t xml:space="preserve">❓ E la class COFOG?</w:t>
       </w:r>
     </w:p>
-    <w:bookmarkEnd w:id="32"/>
     <w:bookmarkEnd w:id="33"/>
-    <w:bookmarkStart w:id="34" w:name="Xd7527b557d9b291fcdbf28d98f5a5f498292479"/>
+    <w:bookmarkEnd w:id="34"/>
+    <w:bookmarkStart w:id="35" w:name="Xd7527b557d9b291fcdbf28d98f5a5f498292479"/>
     <w:p>
       <w:pPr>
         <w:pStyle w:val="Heading2"/>
@@ -13405,8 +13415,8 @@
         <w:t xml:space="preserve">- 33 categorie e sotto categorie di spesa (e.g. personale, acquisti, ecc) al 3o liv. di dettaglio</w:t>
       </w:r>
     </w:p>
-    <w:bookmarkEnd w:id="34"/>
-    <w:bookmarkStart w:id="35" w:name="settori-classificazione-funzionale"/>
+    <w:bookmarkEnd w:id="35"/>
+    <w:bookmarkStart w:id="36" w:name="settori-classificazione-funzionale"/>
     <w:p>
       <w:pPr>
         <w:pStyle w:val="Heading2"/>
@@ -13457,9 +13467,9 @@
         <w:t xml:space="preserve">categorie funzionali (COFOG) al 3o liv. di dettaglio</w:t>
       </w:r>
     </w:p>
-    <w:bookmarkEnd w:id="35"/>
     <w:bookmarkEnd w:id="36"/>
-    <w:bookmarkStart w:id="37" w:name="elaboraz.-spesa-regionalizzata"/>
+    <w:bookmarkEnd w:id="37"/>
+    <w:bookmarkStart w:id="38" w:name="elaboraz.-spesa-regionalizzata"/>
     <w:p>
       <w:pPr>
         <w:pStyle w:val="Heading1"/>
@@ -13476,8 +13486,8 @@
         <w:t xml:space="preserve">Mi occorrono</w:t>
       </w:r>
     </w:p>
-    <w:bookmarkEnd w:id="37"/>
-    <w:bookmarkStart w:id="38" w:name="a-elaboraz.-enti"/>
+    <w:bookmarkEnd w:id="38"/>
+    <w:bookmarkStart w:id="39" w:name="a-elaboraz.-enti"/>
     <w:p>
       <w:pPr>
         <w:pStyle w:val="Heading1"/>
@@ -13486,8 +13496,8 @@
         <w:t xml:space="preserve">5a) Elaboraz. Enti</w:t>
       </w:r>
     </w:p>
-    <w:bookmarkEnd w:id="38"/>
-    <w:bookmarkStart w:id="39" w:name="b-elaboraz.-fondi"/>
+    <w:bookmarkEnd w:id="39"/>
+    <w:bookmarkStart w:id="40" w:name="b-elaboraz.-fondi"/>
     <w:p>
       <w:pPr>
         <w:pStyle w:val="Heading1"/>
@@ -13496,8 +13506,8 @@
         <w:t xml:space="preserve">5b) Elaboraz. Fondi</w:t>
       </w:r>
     </w:p>
-    <w:bookmarkEnd w:id="39"/>
-    <w:bookmarkStart w:id="40" w:name="elaboraz.-spesa-non-regionalizzabile"/>
+    <w:bookmarkEnd w:id="40"/>
+    <w:bookmarkStart w:id="41" w:name="elaboraz.-spesa-non-regionalizzabile"/>
     <w:p>
       <w:pPr>
         <w:pStyle w:val="Heading1"/>
@@ -13506,8 +13516,8 @@
         <w:t xml:space="preserve">6) Elaboraz. Spesa non regionalizzabile</w:t>
       </w:r>
     </w:p>
-    <w:bookmarkEnd w:id="40"/>
-    <w:bookmarkStart w:id="44" w:name="riferimenti-bibliografici"/>
+    <w:bookmarkEnd w:id="41"/>
+    <w:bookmarkStart w:id="45" w:name="riferimenti-bibliografici"/>
     <w:p>
       <w:pPr>
         <w:pStyle w:val="Heading1"/>
@@ -13516,8 +13526,8 @@
         <w:t xml:space="preserve">Riferimenti bibliografici</w:t>
       </w:r>
     </w:p>
-    <w:bookmarkStart w:id="43" w:name="refs"/>
-    <w:bookmarkStart w:id="42" w:name="ref-mef_-_rgs_spesa_2023"/>
+    <w:bookmarkStart w:id="44" w:name="refs"/>
+    <w:bookmarkStart w:id="43" w:name="ref-mef_-_rgs_spesa_2023"/>
     <w:p>
       <w:pPr>
         <w:pStyle w:val="Bibliography"/>
@@ -13537,7 +13547,7 @@
       <w:r>
         <w:t xml:space="preserve"> </w:t>
       </w:r>
-      <w:hyperlink r:id="rId41">
+      <w:hyperlink r:id="rId42">
         <w:r>
           <w:rPr>
             <w:rStyle w:val="Hyperlink"/>
@@ -13549,9 +13559,9 @@
         <w:t xml:space="preserve">.</w:t>
       </w:r>
     </w:p>
-    <w:bookmarkEnd w:id="42"/>
     <w:bookmarkEnd w:id="43"/>
     <w:bookmarkEnd w:id="44"/>
+    <w:bookmarkEnd w:id="45"/>
     <w:sectPr/>
   </w:body>
 </w:document>

</xml_diff>